<commit_message>
Add solution for 'fix chunk' and edits for fd poison from Dinesh. VM installation steps
* Wrote the solution file for 'fix chunk' exercise. Lots of GDB screenshots!
* Steps for the VM installation. Need to work on this but this is a start

* Dinesh suggested to include the command in the screenshot for GDB. So, I did this.
</commit_message>
<xml_diff>
--- a/challenges/fd_poison/exercise1/Solution.docx
+++ b/challenges/fd_poison/exercise1/Solution.docx
@@ -189,7 +189,19 @@
         <w:rPr>
           <w:szCs w:val="28"/>
         </w:rPr>
-        <w:t xml:space="preserve">attack to return the address of </w:t>
+        <w:t>to overwrite</w:t>
+      </w:r>
+      <w:r>
+        <w:rPr>
+          <w:szCs w:val="28"/>
+        </w:rPr>
+        <w:t xml:space="preserve"> the </w:t>
+      </w:r>
+      <w:r>
+        <w:rPr>
+          <w:szCs w:val="28"/>
+        </w:rPr>
+        <w:t xml:space="preserve">data at </w:t>
       </w:r>
       <w:r>
         <w:rPr>
@@ -203,19 +215,39 @@
         <w:rPr>
           <w:szCs w:val="28"/>
         </w:rPr>
-        <w:t xml:space="preserve"> to the final usage of malloc. We will work backwards from the goal in order to exploit this. </w:t>
-      </w:r>
-      <w:r>
-        <w:rPr>
-          <w:szCs w:val="28"/>
-        </w:rPr>
-        <w:t xml:space="preserve">To start the challenge, use the </w:t>
-      </w:r>
-      <w:r>
-        <w:rPr>
-          <w:i/>
-          <w:iCs/>
-          <w:szCs w:val="28"/>
+        <w:t xml:space="preserve">. We will work backwards from the goal in order to exploit this. </w:t>
+      </w:r>
+      <w:r>
+        <w:rPr>
+          <w:szCs w:val="28"/>
+        </w:rPr>
+        <w:t xml:space="preserve">To start the challenge, </w:t>
+      </w:r>
+      <w:r>
+        <w:rPr>
+          <w:szCs w:val="28"/>
+        </w:rPr>
+        <w:t>run</w:t>
+      </w:r>
+      <w:r>
+        <w:rPr>
+          <w:szCs w:val="28"/>
+        </w:rPr>
+        <w:t xml:space="preserve">  </w:t>
+      </w:r>
+      <w:r>
+        <w:rPr>
+          <w:rFonts w:ascii="Hack" w:hAnsi="Hack"/>
+          <w:szCs w:val="28"/>
+          <w:bdr w:val="single" w:sz="4" w:space="0" w:color="auto"/>
+        </w:rPr>
+        <w:t xml:space="preserve">python3 </w:t>
+      </w:r>
+      <w:r>
+        <w:rPr>
+          <w:rFonts w:ascii="Hack" w:hAnsi="Hack"/>
+          <w:szCs w:val="28"/>
+          <w:bdr w:val="single" w:sz="4" w:space="0" w:color="auto"/>
         </w:rPr>
         <w:t>start.py</w:t>
       </w:r>
@@ -223,12 +255,10 @@
         <w:rPr>
           <w:szCs w:val="28"/>
         </w:rPr>
-        <w:t>; this</w:t>
-      </w:r>
-      <w:r>
-        <w:rPr>
-          <w:i/>
-          <w:iCs/>
+        <w:t>.</w:t>
+      </w:r>
+      <w:r>
+        <w:rPr>
           <w:szCs w:val="28"/>
         </w:rPr>
         <w:t xml:space="preserve"> </w:t>
@@ -237,7 +267,21 @@
         <w:rPr>
           <w:szCs w:val="28"/>
         </w:rPr>
-        <w:t xml:space="preserve">binary has a template for solving the challenge with helpful comments.  </w:t>
+        <w:t>This file has a template</w:t>
+      </w:r>
+      <w:r>
+        <w:rPr>
+          <w:i/>
+          <w:iCs/>
+          <w:szCs w:val="28"/>
+        </w:rPr>
+        <w:t xml:space="preserve"> </w:t>
+      </w:r>
+      <w:r>
+        <w:rPr>
+          <w:szCs w:val="28"/>
+        </w:rPr>
+        <w:t xml:space="preserve">for solving the challenge with helpful comments.  </w:t>
       </w:r>
     </w:p>
     <w:p>
@@ -258,19 +302,27 @@
         <w:rPr>
           <w:szCs w:val="28"/>
         </w:rPr>
-        <w:t>At the beginning of the program</w:t>
-      </w:r>
-      <w:r>
-        <w:rPr>
-          <w:szCs w:val="28"/>
-        </w:rPr>
-        <w:t>,</w:t>
-      </w:r>
-      <w:r>
-        <w:rPr>
-          <w:szCs w:val="28"/>
-        </w:rPr>
-        <w:t xml:space="preserve"> two calls to </w:t>
+        <w:t xml:space="preserve">To start with, we will read the source code of the program, which can be found in </w:t>
+      </w:r>
+      <w:r>
+        <w:rPr>
+          <w:rFonts w:ascii="Hack" w:hAnsi="Hack"/>
+          <w:szCs w:val="28"/>
+          <w:bdr w:val="single" w:sz="4" w:space="0" w:color="auto"/>
+        </w:rPr>
+        <w:t>fake_fd.c</w:t>
+      </w:r>
+      <w:r>
+        <w:rPr>
+          <w:szCs w:val="28"/>
+        </w:rPr>
+        <w:t xml:space="preserve">. In the beginning of the program, </w:t>
+      </w:r>
+      <w:r>
+        <w:rPr>
+          <w:szCs w:val="28"/>
+        </w:rPr>
+        <w:t xml:space="preserve">two calls to </w:t>
       </w:r>
       <w:r>
         <w:rPr>
@@ -771,9 +823,7 @@
     </w:p>
     <w:p>
       <w:pPr>
-        <w:rPr>
-          <w:szCs w:val="28"/>
-        </w:rPr>
+        <w:keepNext/>
       </w:pPr>
       <w:r>
         <w:rPr>
@@ -782,10 +832,10 @@
         </w:rPr>
         <w:lastRenderedPageBreak/>
         <w:drawing>
-          <wp:inline distT="0" distB="0" distL="0" distR="0" wp14:anchorId="53EDF4AB" wp14:editId="4EF1FFF1">
-            <wp:extent cx="5943600" cy="595630"/>
-            <wp:effectExtent l="0" t="0" r="0" b="1270"/>
-            <wp:docPr id="4" name="Picture 4"/>
+          <wp:inline distT="0" distB="0" distL="0" distR="0" wp14:anchorId="265E0656" wp14:editId="55C42951">
+            <wp:extent cx="4894217" cy="847535"/>
+            <wp:effectExtent l="0" t="0" r="0" b="3810"/>
+            <wp:docPr id="1" name="Picture 1" descr="A screenshot of a computer&#10;&#10;Description automatically generated with medium confidence"/>
             <wp:cNvGraphicFramePr>
               <a:graphicFrameLocks xmlns:a="http://schemas.openxmlformats.org/drawingml/2006/main" noChangeAspect="1"/>
             </wp:cNvGraphicFramePr>
@@ -793,7 +843,7 @@
               <a:graphicData uri="http://schemas.openxmlformats.org/drawingml/2006/picture">
                 <pic:pic xmlns:pic="http://schemas.openxmlformats.org/drawingml/2006/picture">
                   <pic:nvPicPr>
-                    <pic:cNvPr id="4" name="Picture 4"/>
+                    <pic:cNvPr id="1" name="Picture 1" descr="A screenshot of a computer&#10;&#10;Description automatically generated with medium confidence"/>
                     <pic:cNvPicPr/>
                   </pic:nvPicPr>
                   <pic:blipFill>
@@ -811,7 +861,7 @@
                   <pic:spPr>
                     <a:xfrm>
                       <a:off x="0" y="0"/>
-                      <a:ext cx="5943600" cy="595630"/>
+                      <a:ext cx="4931443" cy="853981"/>
                     </a:xfrm>
                     <a:prstGeom prst="rect">
                       <a:avLst/>
@@ -826,6 +876,32 @@
     </w:p>
     <w:p>
       <w:pPr>
+        <w:pStyle w:val="Caption"/>
+        <w:jc w:val="center"/>
+        <w:rPr>
+          <w:szCs w:val="28"/>
+        </w:rPr>
+      </w:pPr>
+      <w:r>
+        <w:t xml:space="preserve">Figure </w:t>
+      </w:r>
+      <w:fldSimple w:instr=" SEQ Figure \* ARABIC ">
+        <w:r>
+          <w:rPr>
+            <w:noProof/>
+          </w:rPr>
+          <w:t>1</w:t>
+        </w:r>
+      </w:fldSimple>
+      <w:r>
+        <w:t xml:space="preserve">: Bins command </w:t>
+      </w:r>
+      <w:r>
+        <w:t>output after initial allocations</w:t>
+      </w:r>
+    </w:p>
+    <w:p>
+      <w:pPr>
         <w:rPr>
           <w:szCs w:val="28"/>
         </w:rPr>
@@ -943,7 +1019,7 @@
           <w:iCs/>
           <w:szCs w:val="28"/>
         </w:rPr>
-        <w:t xml:space="preserve"> breakpoint </w:t>
+        <w:t xml:space="preserve">breakpoint </w:t>
       </w:r>
       <w:r>
         <w:rPr>
@@ -957,7 +1033,7 @@
           <w:szCs w:val="28"/>
           <w:bdr w:val="single" w:sz="4" w:space="0" w:color="auto"/>
         </w:rPr>
-        <w:t>b* malloc</w:t>
+        <w:t>b malloc</w:t>
       </w:r>
       <w:r>
         <w:rPr>
@@ -968,9 +1044,7 @@
     </w:p>
     <w:p>
       <w:pPr>
-        <w:rPr>
-          <w:szCs w:val="28"/>
-        </w:rPr>
+        <w:keepNext/>
       </w:pPr>
       <w:r>
         <w:rPr>
@@ -998,26 +1072,103 @@
         </w:rPr>
         <w:t xml:space="preserve"> command again to show the corrupted heap: </w:t>
       </w:r>
-    </w:p>
-    <w:p>
-      <w:pPr>
-        <w:rPr>
-          <w:szCs w:val="28"/>
-        </w:rPr>
-      </w:pPr>
       <w:r>
         <w:rPr>
           <w:noProof/>
           <w:szCs w:val="28"/>
         </w:rPr>
         <w:drawing>
-          <wp:anchor distT="0" distB="0" distL="114300" distR="114300" simplePos="0" relativeHeight="251658240" behindDoc="0" locked="0" layoutInCell="1" allowOverlap="1" wp14:anchorId="79F1B700" wp14:editId="6555D331">
+          <wp:inline distT="0" distB="0" distL="0" distR="0" wp14:anchorId="415AEC36" wp14:editId="5824B52C">
+            <wp:extent cx="5207000" cy="901700"/>
+            <wp:effectExtent l="0" t="0" r="0" b="0"/>
+            <wp:docPr id="2" name="Picture 2" descr="A screenshot of a computer&#10;&#10;Description automatically generated with low confidence"/>
+            <wp:cNvGraphicFramePr>
+              <a:graphicFrameLocks xmlns:a="http://schemas.openxmlformats.org/drawingml/2006/main" noChangeAspect="1"/>
+            </wp:cNvGraphicFramePr>
+            <a:graphic xmlns:a="http://schemas.openxmlformats.org/drawingml/2006/main">
+              <a:graphicData uri="http://schemas.openxmlformats.org/drawingml/2006/picture">
+                <pic:pic xmlns:pic="http://schemas.openxmlformats.org/drawingml/2006/picture">
+                  <pic:nvPicPr>
+                    <pic:cNvPr id="2" name="Picture 2" descr="A screenshot of a computer&#10;&#10;Description automatically generated with low confidence"/>
+                    <pic:cNvPicPr/>
+                  </pic:nvPicPr>
+                  <pic:blipFill>
+                    <a:blip r:embed="rId7">
+                      <a:extLst>
+                        <a:ext uri="{28A0092B-C50C-407E-A947-70E740481C1C}">
+                          <a14:useLocalDpi xmlns:a14="http://schemas.microsoft.com/office/drawing/2010/main" val="0"/>
+                        </a:ext>
+                      </a:extLst>
+                    </a:blip>
+                    <a:stretch>
+                      <a:fillRect/>
+                    </a:stretch>
+                  </pic:blipFill>
+                  <pic:spPr>
+                    <a:xfrm>
+                      <a:off x="0" y="0"/>
+                      <a:ext cx="5207000" cy="901700"/>
+                    </a:xfrm>
+                    <a:prstGeom prst="rect">
+                      <a:avLst/>
+                    </a:prstGeom>
+                  </pic:spPr>
+                </pic:pic>
+              </a:graphicData>
+            </a:graphic>
+          </wp:inline>
+        </w:drawing>
+      </w:r>
+    </w:p>
+    <w:p>
+      <w:pPr>
+        <w:pStyle w:val="Caption"/>
+        <w:jc w:val="center"/>
+        <w:rPr>
+          <w:szCs w:val="28"/>
+        </w:rPr>
+      </w:pPr>
+      <w:r>
+        <w:t xml:space="preserve">Figure </w:t>
+      </w:r>
+      <w:fldSimple w:instr=" SEQ Figure \* ARABIC ">
+        <w:r>
+          <w:rPr>
+            <w:noProof/>
+          </w:rPr>
+          <w:t>2</w:t>
+        </w:r>
+      </w:fldSimple>
+      <w:r>
+        <w:t>: Bins command after FD Poison</w:t>
+      </w:r>
+    </w:p>
+    <w:p>
+      <w:pPr>
+        <w:rPr>
+          <w:szCs w:val="28"/>
+        </w:rPr>
+      </w:pPr>
+    </w:p>
+    <w:p>
+      <w:pPr>
+        <w:rPr>
+          <w:szCs w:val="28"/>
+        </w:rPr>
+      </w:pPr>
+      <w:r>
+        <w:rPr>
+          <w:noProof/>
+          <w:szCs w:val="28"/>
+        </w:rPr>
+        <w:drawing>
+          <wp:anchor distT="0" distB="0" distL="114300" distR="114300" simplePos="0" relativeHeight="251658240" behindDoc="0" locked="0" layoutInCell="1" allowOverlap="1" wp14:anchorId="79F1B700" wp14:editId="19666BA3">
             <wp:simplePos x="0" y="0"/>
             <wp:positionH relativeFrom="column">
-              <wp:posOffset>3183467</wp:posOffset>
+              <wp:posOffset>3183255</wp:posOffset>
             </wp:positionH>
             <wp:positionV relativeFrom="paragraph">
-              <wp:posOffset>660823</wp:posOffset>
+              <wp:posOffset>89444</wp:posOffset>
             </wp:positionV>
             <wp:extent cx="2667000" cy="2240280"/>
             <wp:effectExtent l="0" t="0" r="0" b="0"/>
@@ -1048,7 +1199,7 @@
                     </pic:cNvPicPr>
                   </pic:nvPicPr>
                   <pic:blipFill>
-                    <a:blip r:embed="rId7">
+                    <a:blip r:embed="rId8">
                       <a:extLst>
                         <a:ext uri="{28A0092B-C50C-407E-A947-70E740481C1C}">
                           <a14:useLocalDpi xmlns:a14="http://schemas.microsoft.com/office/drawing/2010/main" val="0"/>
@@ -1082,60 +1233,6 @@
       </w:r>
       <w:r>
         <w:rPr>
-          <w:noProof/>
-          <w:szCs w:val="28"/>
-        </w:rPr>
-        <w:drawing>
-          <wp:inline distT="0" distB="0" distL="0" distR="0" wp14:anchorId="381D069C" wp14:editId="4D4E4493">
-            <wp:extent cx="4724400" cy="584200"/>
-            <wp:effectExtent l="0" t="0" r="0" b="0"/>
-            <wp:docPr id="14" name="Picture 14"/>
-            <wp:cNvGraphicFramePr>
-              <a:graphicFrameLocks xmlns:a="http://schemas.openxmlformats.org/drawingml/2006/main" noChangeAspect="1"/>
-            </wp:cNvGraphicFramePr>
-            <a:graphic xmlns:a="http://schemas.openxmlformats.org/drawingml/2006/main">
-              <a:graphicData uri="http://schemas.openxmlformats.org/drawingml/2006/picture">
-                <pic:pic xmlns:pic="http://schemas.openxmlformats.org/drawingml/2006/picture">
-                  <pic:nvPicPr>
-                    <pic:cNvPr id="14" name="Picture 14"/>
-                    <pic:cNvPicPr/>
-                  </pic:nvPicPr>
-                  <pic:blipFill>
-                    <a:blip r:embed="rId8">
-                      <a:extLst>
-                        <a:ext uri="{28A0092B-C50C-407E-A947-70E740481C1C}">
-                          <a14:useLocalDpi xmlns:a14="http://schemas.microsoft.com/office/drawing/2010/main" val="0"/>
-                        </a:ext>
-                      </a:extLst>
-                    </a:blip>
-                    <a:stretch>
-                      <a:fillRect/>
-                    </a:stretch>
-                  </pic:blipFill>
-                  <pic:spPr>
-                    <a:xfrm>
-                      <a:off x="0" y="0"/>
-                      <a:ext cx="4724400" cy="584200"/>
-                    </a:xfrm>
-                    <a:prstGeom prst="rect">
-                      <a:avLst/>
-                    </a:prstGeom>
-                  </pic:spPr>
-                </pic:pic>
-              </a:graphicData>
-            </a:graphic>
-          </wp:inline>
-        </w:drawing>
-      </w:r>
-    </w:p>
-    <w:p>
-      <w:pPr>
-        <w:rPr>
-          <w:szCs w:val="28"/>
-        </w:rPr>
-      </w:pPr>
-      <w:r>
-        <w:rPr>
           <w:szCs w:val="28"/>
         </w:rPr>
         <w:t xml:space="preserve">Notice the </w:t>
@@ -1165,19 +1262,35 @@
         <w:rPr>
           <w:szCs w:val="28"/>
         </w:rPr>
-        <w:t>A graphical visualization can be seen in figure 3 showing the exploit in action.</w:t>
-      </w:r>
-    </w:p>
-    <w:p>
-      <w:pPr>
-        <w:rPr>
-          <w:szCs w:val="28"/>
-        </w:rPr>
-      </w:pPr>
-    </w:p>
-    <w:p>
-      <w:pPr>
-        <w:pStyle w:val="Subtitle"/>
+        <w:t xml:space="preserve">A graphical visualization can be seen in </w:t>
+      </w:r>
+      <w:r>
+        <w:rPr>
+          <w:i/>
+          <w:iCs/>
+          <w:szCs w:val="28"/>
+        </w:rPr>
+        <w:t>figure 3</w:t>
+      </w:r>
+      <w:r>
+        <w:rPr>
+          <w:szCs w:val="28"/>
+        </w:rPr>
+        <w:t xml:space="preserve"> showing the exploit in action.</w:t>
+      </w:r>
+    </w:p>
+    <w:p>
+      <w:pPr>
+        <w:rPr>
+          <w:szCs w:val="28"/>
+        </w:rPr>
+      </w:pPr>
+    </w:p>
+    <w:p>
+      <w:pPr>
+        <w:rPr>
+          <w:szCs w:val="28"/>
+        </w:rPr>
       </w:pPr>
       <w:r>
         <w:rPr>
@@ -1186,13 +1299,13 @@
         <mc:AlternateContent>
           <mc:Choice Requires="wps">
             <w:drawing>
-              <wp:anchor distT="0" distB="0" distL="114300" distR="114300" simplePos="0" relativeHeight="251662336" behindDoc="0" locked="0" layoutInCell="1" allowOverlap="1" wp14:anchorId="7820BA0F" wp14:editId="110A8593">
+              <wp:anchor distT="0" distB="0" distL="114300" distR="114300" simplePos="0" relativeHeight="251662336" behindDoc="0" locked="0" layoutInCell="1" allowOverlap="1" wp14:anchorId="7820BA0F" wp14:editId="50A782DC">
                 <wp:simplePos x="0" y="0"/>
                 <wp:positionH relativeFrom="column">
-                  <wp:posOffset>3132667</wp:posOffset>
+                  <wp:posOffset>3132455</wp:posOffset>
                 </wp:positionH>
                 <wp:positionV relativeFrom="paragraph">
-                  <wp:posOffset>132080</wp:posOffset>
+                  <wp:posOffset>81190</wp:posOffset>
                 </wp:positionV>
                 <wp:extent cx="2819400" cy="635"/>
                 <wp:effectExtent l="0" t="0" r="0" b="0"/>
@@ -1256,7 +1369,7 @@
                 <v:stroke joinstyle="miter"/>
                 <v:path gradientshapeok="t" o:connecttype="rect"/>
               </v:shapetype>
-              <v:shape id="Text Box 5" o:spid="_x0000_s1026" type="#_x0000_t202" style="position:absolute;margin-left:246.65pt;margin-top:10.4pt;width:222pt;height:.05pt;z-index:251662336;visibility:visible;mso-wrap-style:square;mso-width-percent:0;mso-wrap-distance-left:9pt;mso-wrap-distance-top:0;mso-wrap-distance-right:9pt;mso-wrap-distance-bottom:0;mso-position-horizontal:absolute;mso-position-horizontal-relative:text;mso-position-vertical:absolute;mso-position-vertical-relative:text;mso-width-percent:0;mso-width-relative:margin;v-text-anchor:top" o:gfxdata="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" stroked="f">
+              <v:shape id="Text Box 5" o:spid="_x0000_s1026" type="#_x0000_t202" style="position:absolute;margin-left:246.65pt;margin-top:6.4pt;width:222pt;height:.05pt;z-index:251662336;visibility:visible;mso-wrap-style:square;mso-width-percent:0;mso-wrap-distance-left:9pt;mso-wrap-distance-top:0;mso-wrap-distance-right:9pt;mso-wrap-distance-bottom:0;mso-position-horizontal:absolute;mso-position-horizontal-relative:text;mso-position-vertical:absolute;mso-position-vertical-relative:text;mso-width-percent:0;mso-width-relative:margin;v-text-anchor:top" o:gfxdata="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" stroked="f">
                 <v:textbox style="mso-fit-shape-to-text:t" inset="0,0,0,0">
                   <w:txbxContent>
                     <w:p>
@@ -1280,7 +1393,18 @@
           </mc:Fallback>
         </mc:AlternateContent>
       </w:r>
-      <w:r>
+    </w:p>
+    <w:p>
+      <w:pPr>
+        <w:pStyle w:val="Subtitle"/>
+      </w:pPr>
+    </w:p>
+    <w:p>
+      <w:pPr>
+        <w:pStyle w:val="Subtitle"/>
+      </w:pPr>
+      <w:r>
+        <w:lastRenderedPageBreak/>
         <w:t xml:space="preserve">Fake Fd Pointer </w:t>
       </w:r>
       <w:r>
@@ -1390,340 +1514,19 @@
       </w:pPr>
       <w:r>
         <w:rPr>
-          <w:szCs w:val="28"/>
-        </w:rPr>
-        <w:lastRenderedPageBreak/>
-        <w:t xml:space="preserve">Figure 3 shows that we have control over the </w:t>
-      </w:r>
-      <w:r>
-        <w:rPr>
-          <w:i/>
-          <w:iCs/>
-          <w:szCs w:val="28"/>
-        </w:rPr>
-        <w:t>fd pointer</w:t>
-      </w:r>
-      <w:r>
-        <w:rPr>
-          <w:szCs w:val="28"/>
-        </w:rPr>
-        <w:t xml:space="preserve"> of </w:t>
-      </w:r>
-      <w:r>
-        <w:rPr>
-          <w:rFonts w:ascii="Hack" w:hAnsi="Hack"/>
-          <w:szCs w:val="28"/>
-          <w:bdr w:val="single" w:sz="4" w:space="0" w:color="auto"/>
-        </w:rPr>
-        <w:t>data</w:t>
-      </w:r>
-      <w:r>
-        <w:rPr>
-          <w:szCs w:val="28"/>
-        </w:rPr>
-        <w:t xml:space="preserve">. Instead of writing a bunch of A’s, we need to write the </w:t>
-      </w:r>
-      <w:r>
-        <w:rPr>
-          <w:i/>
-          <w:iCs/>
-          <w:szCs w:val="28"/>
-        </w:rPr>
-        <w:t>address</w:t>
-      </w:r>
-      <w:r>
-        <w:rPr>
-          <w:szCs w:val="28"/>
-        </w:rPr>
-        <w:t xml:space="preserve"> of </w:t>
-      </w:r>
-      <w:r>
-        <w:rPr>
-          <w:rFonts w:ascii="Hack" w:hAnsi="Hack"/>
-          <w:szCs w:val="28"/>
-          <w:bdr w:val="single" w:sz="4" w:space="0" w:color="auto"/>
-        </w:rPr>
-        <w:t>important_string</w:t>
-      </w:r>
-      <w:r>
-        <w:rPr>
-          <w:szCs w:val="28"/>
-        </w:rPr>
-        <w:t xml:space="preserve"> over the top of the old </w:t>
-      </w:r>
-      <w:r>
-        <w:rPr>
-          <w:i/>
-          <w:iCs/>
-          <w:szCs w:val="28"/>
-        </w:rPr>
-        <w:t>fd</w:t>
-      </w:r>
-      <w:r>
-        <w:rPr>
-          <w:szCs w:val="28"/>
-        </w:rPr>
-        <w:t xml:space="preserve"> pointer. </w:t>
-      </w:r>
-      <w:r>
-        <w:rPr>
-          <w:szCs w:val="28"/>
-        </w:rPr>
-        <w:t xml:space="preserve">In order to handle write this properly, the bytes must be packed in little endian form, which is easily done using </w:t>
-      </w:r>
-      <w:r>
-        <w:rPr>
-          <w:i/>
-          <w:iCs/>
-          <w:szCs w:val="28"/>
-        </w:rPr>
-        <w:t>pwntools</w:t>
-      </w:r>
-      <w:r>
-        <w:rPr>
-          <w:szCs w:val="28"/>
-        </w:rPr>
-        <w:t xml:space="preserve">. </w:t>
-      </w:r>
-    </w:p>
-    <w:p>
-      <w:pPr>
-        <w:rPr>
-          <w:szCs w:val="28"/>
-        </w:rPr>
-      </w:pPr>
-      <w:r>
-        <w:rPr>
-          <w:szCs w:val="28"/>
-        </w:rPr>
-        <w:t xml:space="preserve">The address of </w:t>
-      </w:r>
-      <w:r>
-        <w:rPr>
-          <w:rFonts w:ascii="Hack" w:hAnsi="Hack"/>
-          <w:szCs w:val="28"/>
-          <w:bdr w:val="single" w:sz="4" w:space="0" w:color="auto"/>
-        </w:rPr>
-        <w:t>important_string</w:t>
-      </w:r>
-      <w:r>
-        <w:rPr>
-          <w:szCs w:val="28"/>
-        </w:rPr>
-        <w:t xml:space="preserve"> is </w:t>
-      </w:r>
-      <w:r>
-        <w:rPr>
-          <w:rFonts w:ascii="Hack" w:hAnsi="Hack"/>
-          <w:szCs w:val="28"/>
-          <w:bdr w:val="single" w:sz="4" w:space="0" w:color="auto"/>
-        </w:rPr>
-        <w:t>0x601080</w:t>
-      </w:r>
-      <w:r>
-        <w:rPr>
-          <w:szCs w:val="28"/>
-        </w:rPr>
-        <w:t xml:space="preserve">. </w:t>
-      </w:r>
-      <w:r>
-        <w:rPr>
-          <w:szCs w:val="28"/>
-        </w:rPr>
-        <w:t xml:space="preserve">If we pack and write this data over the </w:t>
-      </w:r>
-      <w:r>
-        <w:rPr>
-          <w:i/>
-          <w:iCs/>
-          <w:szCs w:val="28"/>
-        </w:rPr>
-        <w:t xml:space="preserve">fd </w:t>
-      </w:r>
-      <w:r>
-        <w:rPr>
-          <w:szCs w:val="28"/>
-        </w:rPr>
-        <w:t xml:space="preserve">pointer, this works perfectly. There is an easier way to get the address </w:t>
-      </w:r>
-      <w:r>
-        <w:rPr>
-          <w:szCs w:val="28"/>
-        </w:rPr>
-        <w:t xml:space="preserve">of  </w:t>
-      </w:r>
-      <w:r>
-        <w:rPr>
-          <w:rFonts w:ascii="Hack" w:hAnsi="Hack"/>
-          <w:szCs w:val="28"/>
-          <w:bdr w:val="single" w:sz="4" w:space="0" w:color="auto"/>
-        </w:rPr>
-        <w:t>important_string</w:t>
-      </w:r>
-      <w:r>
-        <w:rPr>
-          <w:szCs w:val="28"/>
-        </w:rPr>
-        <w:t xml:space="preserve"> </w:t>
-      </w:r>
-      <w:r>
-        <w:rPr>
-          <w:szCs w:val="28"/>
-        </w:rPr>
-        <w:t>via pwntools, which is used in the code below for modularity reasons. The code for the section is shown below. Additionally, a visual representation of this can be seen in Figure 4 below.</w:t>
-      </w:r>
-    </w:p>
-    <w:p>
-      <w:pPr>
-        <w:shd w:val="clear" w:color="auto" w:fill="1E1E1E"/>
-        <w:spacing w:after="0" w:line="270" w:lineRule="atLeast"/>
-        <w:rPr>
-          <w:rFonts w:ascii="Menlo" w:eastAsia="Times New Roman" w:hAnsi="Menlo" w:cs="Menlo"/>
-          <w:color w:val="D4D4D4"/>
-          <w:sz w:val="24"/>
-          <w:szCs w:val="24"/>
-        </w:rPr>
-      </w:pPr>
-      <w:r>
-        <w:rPr>
-          <w:rFonts w:ascii="Menlo" w:eastAsia="Times New Roman" w:hAnsi="Menlo" w:cs="Menlo"/>
-          <w:color w:val="9CDCFE"/>
-          <w:sz w:val="24"/>
-          <w:szCs w:val="24"/>
-        </w:rPr>
-        <w:t>fake_fd_location</w:t>
-      </w:r>
-      <w:r>
-        <w:rPr>
-          <w:rFonts w:ascii="Menlo" w:eastAsia="Times New Roman" w:hAnsi="Menlo" w:cs="Menlo"/>
-          <w:color w:val="D4D4D4"/>
-          <w:sz w:val="24"/>
-          <w:szCs w:val="24"/>
-        </w:rPr>
-        <w:t xml:space="preserve"> = </w:t>
-      </w:r>
-      <w:r>
-        <w:rPr>
-          <w:rFonts w:ascii="Menlo" w:eastAsia="Times New Roman" w:hAnsi="Menlo" w:cs="Menlo"/>
-          <w:color w:val="9CDCFE"/>
-          <w:sz w:val="24"/>
-          <w:szCs w:val="24"/>
-        </w:rPr>
-        <w:t>elf</w:t>
-      </w:r>
-      <w:r>
-        <w:rPr>
-          <w:rFonts w:ascii="Menlo" w:eastAsia="Times New Roman" w:hAnsi="Menlo" w:cs="Menlo"/>
-          <w:color w:val="D4D4D4"/>
-          <w:sz w:val="24"/>
-          <w:szCs w:val="24"/>
-        </w:rPr>
-        <w:t>.symbols[</w:t>
-      </w:r>
-      <w:r>
-        <w:rPr>
-          <w:rFonts w:ascii="Menlo" w:eastAsia="Times New Roman" w:hAnsi="Menlo" w:cs="Menlo"/>
-          <w:color w:val="CE9178"/>
-          <w:sz w:val="24"/>
-          <w:szCs w:val="24"/>
-        </w:rPr>
-        <w:t>'important_string'</w:t>
-      </w:r>
-      <w:r>
-        <w:rPr>
-          <w:rFonts w:ascii="Menlo" w:eastAsia="Times New Roman" w:hAnsi="Menlo" w:cs="Menlo"/>
-          <w:color w:val="D4D4D4"/>
-          <w:sz w:val="24"/>
-          <w:szCs w:val="24"/>
-        </w:rPr>
-        <w:t>]</w:t>
-      </w:r>
-    </w:p>
-    <w:p>
-      <w:pPr>
-        <w:shd w:val="clear" w:color="auto" w:fill="1E1E1E"/>
-        <w:spacing w:after="0" w:line="270" w:lineRule="atLeast"/>
-        <w:rPr>
-          <w:rFonts w:ascii="Menlo" w:eastAsia="Times New Roman" w:hAnsi="Menlo" w:cs="Menlo"/>
-          <w:color w:val="D4D4D4"/>
-          <w:sz w:val="24"/>
-          <w:szCs w:val="24"/>
-        </w:rPr>
-      </w:pPr>
-      <w:r>
-        <w:rPr>
-          <w:rFonts w:ascii="Menlo" w:eastAsia="Times New Roman" w:hAnsi="Menlo" w:cs="Menlo"/>
-          <w:color w:val="9CDCFE"/>
-          <w:sz w:val="24"/>
-          <w:szCs w:val="24"/>
-        </w:rPr>
-        <w:t>p</w:t>
-      </w:r>
-      <w:r>
-        <w:rPr>
-          <w:rFonts w:ascii="Menlo" w:eastAsia="Times New Roman" w:hAnsi="Menlo" w:cs="Menlo"/>
-          <w:color w:val="D4D4D4"/>
-          <w:sz w:val="24"/>
-          <w:szCs w:val="24"/>
-        </w:rPr>
-        <w:t>.sendlineafter(</w:t>
-      </w:r>
-      <w:r>
-        <w:rPr>
-          <w:rFonts w:ascii="Menlo" w:eastAsia="Times New Roman" w:hAnsi="Menlo" w:cs="Menlo"/>
-          <w:color w:val="CE9178"/>
-          <w:sz w:val="24"/>
-          <w:szCs w:val="24"/>
-        </w:rPr>
-        <w:t>"Data:"</w:t>
-      </w:r>
-      <w:r>
-        <w:rPr>
-          <w:rFonts w:ascii="Menlo" w:eastAsia="Times New Roman" w:hAnsi="Menlo" w:cs="Menlo"/>
-          <w:color w:val="D4D4D4"/>
-          <w:sz w:val="24"/>
-          <w:szCs w:val="24"/>
-        </w:rPr>
-        <w:t>, p64(</w:t>
-      </w:r>
-      <w:r>
-        <w:rPr>
-          <w:rFonts w:ascii="Menlo" w:eastAsia="Times New Roman" w:hAnsi="Menlo" w:cs="Menlo"/>
-          <w:color w:val="9CDCFE"/>
-          <w:sz w:val="24"/>
-          <w:szCs w:val="24"/>
-        </w:rPr>
-        <w:t>fake_fd_location</w:t>
-      </w:r>
-      <w:r>
-        <w:rPr>
-          <w:rFonts w:ascii="Menlo" w:eastAsia="Times New Roman" w:hAnsi="Menlo" w:cs="Menlo"/>
-          <w:color w:val="D4D4D4"/>
-          <w:sz w:val="24"/>
-          <w:szCs w:val="24"/>
-        </w:rPr>
-        <w:t>) )</w:t>
-      </w:r>
-    </w:p>
-    <w:p>
-      <w:pPr>
-        <w:rPr>
-          <w:szCs w:val="28"/>
-        </w:rPr>
-      </w:pPr>
-      <w:r>
-        <w:rPr>
+          <w:i/>
+          <w:iCs/>
           <w:noProof/>
           <w:szCs w:val="28"/>
         </w:rPr>
         <w:drawing>
-          <wp:anchor distT="0" distB="0" distL="114300" distR="114300" simplePos="0" relativeHeight="251663360" behindDoc="0" locked="0" layoutInCell="1" allowOverlap="1" wp14:anchorId="5F42BADF" wp14:editId="28C71E58">
+          <wp:anchor distT="0" distB="0" distL="114300" distR="114300" simplePos="0" relativeHeight="251663360" behindDoc="0" locked="0" layoutInCell="1" allowOverlap="1" wp14:anchorId="5F42BADF" wp14:editId="1CE01AA9">
             <wp:simplePos x="0" y="0"/>
             <wp:positionH relativeFrom="column">
-              <wp:posOffset>3615055</wp:posOffset>
+              <wp:posOffset>3615067</wp:posOffset>
             </wp:positionH>
             <wp:positionV relativeFrom="paragraph">
-              <wp:posOffset>187325</wp:posOffset>
+              <wp:posOffset>95703</wp:posOffset>
             </wp:positionV>
             <wp:extent cx="2407141" cy="2023533"/>
             <wp:effectExtent l="0" t="0" r="0" b="0"/>
@@ -1787,17 +1590,116 @@
           </wp:anchor>
         </w:drawing>
       </w:r>
-    </w:p>
-    <w:p>
-      <w:pPr>
-        <w:rPr>
-          <w:szCs w:val="28"/>
-        </w:rPr>
-      </w:pPr>
-    </w:p>
-    <w:p>
-      <w:pPr>
-        <w:pStyle w:val="Subtitle"/>
+      <w:r>
+        <w:rPr>
+          <w:i/>
+          <w:iCs/>
+          <w:szCs w:val="28"/>
+        </w:rPr>
+        <w:t>Figure 3</w:t>
+      </w:r>
+      <w:r>
+        <w:rPr>
+          <w:szCs w:val="28"/>
+        </w:rPr>
+        <w:t xml:space="preserve"> shows that we have control over the </w:t>
+      </w:r>
+      <w:r>
+        <w:rPr>
+          <w:i/>
+          <w:iCs/>
+          <w:szCs w:val="28"/>
+        </w:rPr>
+        <w:t>fd pointer</w:t>
+      </w:r>
+      <w:r>
+        <w:rPr>
+          <w:szCs w:val="28"/>
+        </w:rPr>
+        <w:t xml:space="preserve"> of </w:t>
+      </w:r>
+      <w:r>
+        <w:rPr>
+          <w:rFonts w:ascii="Hack" w:hAnsi="Hack"/>
+          <w:szCs w:val="28"/>
+          <w:bdr w:val="single" w:sz="4" w:space="0" w:color="auto"/>
+        </w:rPr>
+        <w:t>data</w:t>
+      </w:r>
+      <w:r>
+        <w:rPr>
+          <w:szCs w:val="28"/>
+        </w:rPr>
+        <w:t xml:space="preserve">. Instead of writing a bunch of A’s, we need to write the </w:t>
+      </w:r>
+      <w:r>
+        <w:rPr>
+          <w:i/>
+          <w:iCs/>
+          <w:szCs w:val="28"/>
+        </w:rPr>
+        <w:t>address</w:t>
+      </w:r>
+      <w:r>
+        <w:rPr>
+          <w:szCs w:val="28"/>
+        </w:rPr>
+        <w:t xml:space="preserve"> of </w:t>
+      </w:r>
+      <w:r>
+        <w:rPr>
+          <w:rFonts w:ascii="Hack" w:hAnsi="Hack"/>
+          <w:szCs w:val="28"/>
+          <w:bdr w:val="single" w:sz="4" w:space="0" w:color="auto"/>
+        </w:rPr>
+        <w:t>important_string</w:t>
+      </w:r>
+      <w:r>
+        <w:rPr>
+          <w:szCs w:val="28"/>
+        </w:rPr>
+        <w:t xml:space="preserve"> over the top of the old </w:t>
+      </w:r>
+      <w:r>
+        <w:rPr>
+          <w:i/>
+          <w:iCs/>
+          <w:szCs w:val="28"/>
+        </w:rPr>
+        <w:t>fd</w:t>
+      </w:r>
+      <w:r>
+        <w:rPr>
+          <w:szCs w:val="28"/>
+        </w:rPr>
+        <w:t xml:space="preserve"> pointer. </w:t>
+      </w:r>
+      <w:r>
+        <w:rPr>
+          <w:szCs w:val="28"/>
+        </w:rPr>
+        <w:t xml:space="preserve">In order to handle write this properly, the bytes must be packed in little endian form, which is easily done using </w:t>
+      </w:r>
+      <w:r>
+        <w:rPr>
+          <w:i/>
+          <w:iCs/>
+          <w:szCs w:val="28"/>
+        </w:rPr>
+        <w:t>pwntools</w:t>
+      </w:r>
+      <w:r>
+        <w:rPr>
+          <w:szCs w:val="28"/>
+        </w:rPr>
+        <w:t xml:space="preserve">. </w:t>
+      </w:r>
+    </w:p>
+    <w:p>
+      <w:pPr>
+        <w:rPr>
+          <w:szCs w:val="28"/>
+        </w:rPr>
       </w:pPr>
       <w:r>
         <w:rPr>
@@ -1806,13 +1708,13 @@
         <mc:AlternateContent>
           <mc:Choice Requires="wps">
             <w:drawing>
-              <wp:anchor distT="0" distB="0" distL="114300" distR="114300" simplePos="0" relativeHeight="251665408" behindDoc="0" locked="0" layoutInCell="1" allowOverlap="1" wp14:anchorId="5EC590C5" wp14:editId="448DCC41">
+              <wp:anchor distT="0" distB="0" distL="114300" distR="114300" simplePos="0" relativeHeight="251665408" behindDoc="0" locked="0" layoutInCell="1" allowOverlap="1" wp14:anchorId="5EC590C5" wp14:editId="13ECA6DD">
                 <wp:simplePos x="0" y="0"/>
                 <wp:positionH relativeFrom="column">
-                  <wp:posOffset>3615055</wp:posOffset>
+                  <wp:posOffset>3527969</wp:posOffset>
                 </wp:positionH>
                 <wp:positionV relativeFrom="paragraph">
-                  <wp:posOffset>1510242</wp:posOffset>
+                  <wp:posOffset>15059</wp:posOffset>
                 </wp:positionV>
                 <wp:extent cx="2406650" cy="635"/>
                 <wp:effectExtent l="0" t="0" r="6350" b="12065"/>
@@ -1869,7 +1771,7 @@
           </mc:Choice>
           <mc:Fallback>
             <w:pict>
-              <v:shape w14:anchorId="5EC590C5" id="Text Box 8" o:spid="_x0000_s1027" type="#_x0000_t202" style="position:absolute;margin-left:284.65pt;margin-top:118.9pt;width:189.5pt;height:.05pt;z-index:251665408;visibility:visible;mso-wrap-style:square;mso-wrap-distance-left:9pt;mso-wrap-distance-top:0;mso-wrap-distance-right:9pt;mso-wrap-distance-bottom:0;mso-position-horizontal:absolute;mso-position-horizontal-relative:text;mso-position-vertical:absolute;mso-position-vertical-relative:text;v-text-anchor:top" o:gfxdata="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" stroked="f">
+              <v:shape w14:anchorId="5EC590C5" id="Text Box 8" o:spid="_x0000_s1027" type="#_x0000_t202" style="position:absolute;margin-left:277.8pt;margin-top:1.2pt;width:189.5pt;height:.05pt;z-index:251665408;visibility:visible;mso-wrap-style:square;mso-wrap-distance-left:9pt;mso-wrap-distance-top:0;mso-wrap-distance-right:9pt;mso-wrap-distance-bottom:0;mso-position-horizontal:absolute;mso-position-horizontal-relative:text;mso-position-vertical:absolute;mso-position-vertical-relative:text;v-text-anchor:top" o:gfxdata="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" stroked="f">
                 <v:textbox style="mso-fit-shape-to-text:t" inset="0,0,0,0">
                   <w:txbxContent>
                     <w:p>
@@ -1894,6 +1796,251 @@
         </mc:AlternateContent>
       </w:r>
       <w:r>
+        <w:rPr>
+          <w:szCs w:val="28"/>
+        </w:rPr>
+        <w:t xml:space="preserve">The address of </w:t>
+      </w:r>
+      <w:r>
+        <w:rPr>
+          <w:rFonts w:ascii="Hack" w:hAnsi="Hack"/>
+          <w:szCs w:val="28"/>
+          <w:bdr w:val="single" w:sz="4" w:space="0" w:color="auto"/>
+        </w:rPr>
+        <w:t>important_string</w:t>
+      </w:r>
+      <w:r>
+        <w:rPr>
+          <w:szCs w:val="28"/>
+        </w:rPr>
+        <w:t xml:space="preserve"> is </w:t>
+      </w:r>
+      <w:r>
+        <w:rPr>
+          <w:rFonts w:ascii="Hack" w:hAnsi="Hack"/>
+          <w:szCs w:val="28"/>
+          <w:bdr w:val="single" w:sz="4" w:space="0" w:color="auto"/>
+        </w:rPr>
+        <w:t>0x601080</w:t>
+      </w:r>
+      <w:r>
+        <w:rPr>
+          <w:szCs w:val="28"/>
+        </w:rPr>
+        <w:t xml:space="preserve">. </w:t>
+      </w:r>
+      <w:r>
+        <w:rPr>
+          <w:szCs w:val="28"/>
+        </w:rPr>
+        <w:t xml:space="preserve">If we pack and write this data over the </w:t>
+      </w:r>
+      <w:r>
+        <w:rPr>
+          <w:i/>
+          <w:iCs/>
+          <w:szCs w:val="28"/>
+        </w:rPr>
+        <w:t xml:space="preserve">fd </w:t>
+      </w:r>
+      <w:r>
+        <w:rPr>
+          <w:szCs w:val="28"/>
+        </w:rPr>
+        <w:t xml:space="preserve">pointer, this works perfectly. There is an easier way to get the address </w:t>
+      </w:r>
+      <w:r>
+        <w:rPr>
+          <w:szCs w:val="28"/>
+        </w:rPr>
+        <w:t xml:space="preserve">of  </w:t>
+      </w:r>
+      <w:r>
+        <w:rPr>
+          <w:rFonts w:ascii="Hack" w:hAnsi="Hack"/>
+          <w:szCs w:val="28"/>
+          <w:bdr w:val="single" w:sz="4" w:space="0" w:color="auto"/>
+        </w:rPr>
+        <w:t>important_string</w:t>
+      </w:r>
+      <w:r>
+        <w:rPr>
+          <w:szCs w:val="28"/>
+        </w:rPr>
+        <w:t xml:space="preserve"> </w:t>
+      </w:r>
+      <w:r>
+        <w:rPr>
+          <w:szCs w:val="28"/>
+        </w:rPr>
+        <w:t xml:space="preserve">via pwntools, which is used in the code below for modularity reasons. The code for the section is shown below. Additionally, a visual representation of this can be seen in </w:t>
+      </w:r>
+      <w:r>
+        <w:rPr>
+          <w:i/>
+          <w:iCs/>
+          <w:szCs w:val="28"/>
+        </w:rPr>
+        <w:t>Figure 4</w:t>
+      </w:r>
+      <w:r>
+        <w:rPr>
+          <w:szCs w:val="28"/>
+        </w:rPr>
+        <w:t>.</w:t>
+      </w:r>
+    </w:p>
+    <w:p>
+      <w:pPr>
+        <w:shd w:val="clear" w:color="auto" w:fill="1E1E1E"/>
+        <w:spacing w:after="0" w:line="270" w:lineRule="atLeast"/>
+        <w:rPr>
+          <w:rFonts w:ascii="Menlo" w:eastAsia="Times New Roman" w:hAnsi="Menlo" w:cs="Menlo"/>
+          <w:color w:val="D4D4D4"/>
+          <w:sz w:val="24"/>
+          <w:szCs w:val="24"/>
+        </w:rPr>
+      </w:pPr>
+      <w:r>
+        <w:rPr>
+          <w:rFonts w:ascii="Menlo" w:eastAsia="Times New Roman" w:hAnsi="Menlo" w:cs="Menlo"/>
+          <w:color w:val="9CDCFE"/>
+          <w:sz w:val="24"/>
+          <w:szCs w:val="24"/>
+        </w:rPr>
+        <w:t>fake_fd_location</w:t>
+      </w:r>
+      <w:r>
+        <w:rPr>
+          <w:rFonts w:ascii="Menlo" w:eastAsia="Times New Roman" w:hAnsi="Menlo" w:cs="Menlo"/>
+          <w:color w:val="D4D4D4"/>
+          <w:sz w:val="24"/>
+          <w:szCs w:val="24"/>
+        </w:rPr>
+        <w:t xml:space="preserve"> = </w:t>
+      </w:r>
+      <w:r>
+        <w:rPr>
+          <w:rFonts w:ascii="Menlo" w:eastAsia="Times New Roman" w:hAnsi="Menlo" w:cs="Menlo"/>
+          <w:color w:val="9CDCFE"/>
+          <w:sz w:val="24"/>
+          <w:szCs w:val="24"/>
+        </w:rPr>
+        <w:t>elf</w:t>
+      </w:r>
+      <w:r>
+        <w:rPr>
+          <w:rFonts w:ascii="Menlo" w:eastAsia="Times New Roman" w:hAnsi="Menlo" w:cs="Menlo"/>
+          <w:color w:val="D4D4D4"/>
+          <w:sz w:val="24"/>
+          <w:szCs w:val="24"/>
+        </w:rPr>
+        <w:t>.symbols[</w:t>
+      </w:r>
+      <w:r>
+        <w:rPr>
+          <w:rFonts w:ascii="Menlo" w:eastAsia="Times New Roman" w:hAnsi="Menlo" w:cs="Menlo"/>
+          <w:color w:val="CE9178"/>
+          <w:sz w:val="24"/>
+          <w:szCs w:val="24"/>
+        </w:rPr>
+        <w:t>'important_string'</w:t>
+      </w:r>
+      <w:r>
+        <w:rPr>
+          <w:rFonts w:ascii="Menlo" w:eastAsia="Times New Roman" w:hAnsi="Menlo" w:cs="Menlo"/>
+          <w:color w:val="D4D4D4"/>
+          <w:sz w:val="24"/>
+          <w:szCs w:val="24"/>
+        </w:rPr>
+        <w:t>]</w:t>
+      </w:r>
+    </w:p>
+    <w:p>
+      <w:pPr>
+        <w:shd w:val="clear" w:color="auto" w:fill="1E1E1E"/>
+        <w:spacing w:after="0" w:line="270" w:lineRule="atLeast"/>
+        <w:rPr>
+          <w:rFonts w:ascii="Menlo" w:eastAsia="Times New Roman" w:hAnsi="Menlo" w:cs="Menlo"/>
+          <w:color w:val="D4D4D4"/>
+          <w:sz w:val="24"/>
+          <w:szCs w:val="24"/>
+        </w:rPr>
+      </w:pPr>
+      <w:r>
+        <w:rPr>
+          <w:rFonts w:ascii="Menlo" w:eastAsia="Times New Roman" w:hAnsi="Menlo" w:cs="Menlo"/>
+          <w:color w:val="9CDCFE"/>
+          <w:sz w:val="24"/>
+          <w:szCs w:val="24"/>
+        </w:rPr>
+        <w:t>p</w:t>
+      </w:r>
+      <w:r>
+        <w:rPr>
+          <w:rFonts w:ascii="Menlo" w:eastAsia="Times New Roman" w:hAnsi="Menlo" w:cs="Menlo"/>
+          <w:color w:val="D4D4D4"/>
+          <w:sz w:val="24"/>
+          <w:szCs w:val="24"/>
+        </w:rPr>
+        <w:t>.sendlineafter(</w:t>
+      </w:r>
+      <w:r>
+        <w:rPr>
+          <w:rFonts w:ascii="Menlo" w:eastAsia="Times New Roman" w:hAnsi="Menlo" w:cs="Menlo"/>
+          <w:color w:val="CE9178"/>
+          <w:sz w:val="24"/>
+          <w:szCs w:val="24"/>
+        </w:rPr>
+        <w:t>"Data:"</w:t>
+      </w:r>
+      <w:r>
+        <w:rPr>
+          <w:rFonts w:ascii="Menlo" w:eastAsia="Times New Roman" w:hAnsi="Menlo" w:cs="Menlo"/>
+          <w:color w:val="D4D4D4"/>
+          <w:sz w:val="24"/>
+          <w:szCs w:val="24"/>
+        </w:rPr>
+        <w:t>, p64(</w:t>
+      </w:r>
+      <w:r>
+        <w:rPr>
+          <w:rFonts w:ascii="Menlo" w:eastAsia="Times New Roman" w:hAnsi="Menlo" w:cs="Menlo"/>
+          <w:color w:val="9CDCFE"/>
+          <w:sz w:val="24"/>
+          <w:szCs w:val="24"/>
+        </w:rPr>
+        <w:t>fake_fd_location</w:t>
+      </w:r>
+      <w:r>
+        <w:rPr>
+          <w:rFonts w:ascii="Menlo" w:eastAsia="Times New Roman" w:hAnsi="Menlo" w:cs="Menlo"/>
+          <w:color w:val="D4D4D4"/>
+          <w:sz w:val="24"/>
+          <w:szCs w:val="24"/>
+        </w:rPr>
+        <w:t>) )</w:t>
+      </w:r>
+    </w:p>
+    <w:p>
+      <w:pPr>
+        <w:rPr>
+          <w:szCs w:val="28"/>
+        </w:rPr>
+      </w:pPr>
+    </w:p>
+    <w:p>
+      <w:pPr>
+        <w:rPr>
+          <w:szCs w:val="28"/>
+        </w:rPr>
+      </w:pPr>
+    </w:p>
+    <w:p>
+      <w:pPr>
+        <w:pStyle w:val="Subtitle"/>
+      </w:pPr>
+      <w:r>
         <w:br/>
       </w:r>
       <w:r>
@@ -1906,6 +2053,7 @@
         <w:br/>
       </w:r>
       <w:r>
+        <w:lastRenderedPageBreak/>
         <w:br/>
       </w:r>
       <w:r>
@@ -2248,23 +2396,21 @@
         <w:t>);</w:t>
       </w:r>
     </w:p>
-    <w:p/>
     <w:p>
       <w:r>
         <w:rPr>
           <w:noProof/>
         </w:rPr>
-        <w:lastRenderedPageBreak/>
         <w:drawing>
-          <wp:anchor distT="0" distB="0" distL="114300" distR="114300" simplePos="0" relativeHeight="251666432" behindDoc="0" locked="0" layoutInCell="1" allowOverlap="1" wp14:anchorId="0076AEE1" wp14:editId="189051DF">
+          <wp:anchor distT="0" distB="0" distL="114300" distR="114300" simplePos="0" relativeHeight="251666432" behindDoc="0" locked="0" layoutInCell="1" allowOverlap="1" wp14:anchorId="0076AEE1" wp14:editId="56F2DA3B">
             <wp:simplePos x="0" y="0"/>
             <wp:positionH relativeFrom="margin">
-              <wp:posOffset>4328795</wp:posOffset>
+              <wp:posOffset>4205877</wp:posOffset>
             </wp:positionH>
             <wp:positionV relativeFrom="margin">
-              <wp:posOffset>324909</wp:posOffset>
+              <wp:posOffset>2550976</wp:posOffset>
             </wp:positionV>
-            <wp:extent cx="1388110" cy="1753870"/>
+            <wp:extent cx="1602105" cy="2024380"/>
             <wp:effectExtent l="0" t="0" r="0" b="0"/>
             <wp:wrapSquare wrapText="bothSides"/>
             <wp:docPr id="9" name="Content Placeholder 4" descr="Box and whisker chart&#10;&#10;Description automatically generated with medium confidence">
@@ -2307,7 +2453,7 @@
                   <pic:spPr>
                     <a:xfrm>
                       <a:off x="0" y="0"/>
-                      <a:ext cx="1388110" cy="1753870"/>
+                      <a:ext cx="1602105" cy="2024380"/>
                     </a:xfrm>
                     <a:prstGeom prst="rect">
                       <a:avLst/>
@@ -2326,6 +2472,31 @@
           </wp:anchor>
         </w:drawing>
       </w:r>
+    </w:p>
+    <w:p>
+      <w:r>
+        <w:t>The chunk being in the TCache bin is not enough for success, as it is still in the allocator</w:t>
+      </w:r>
+      <w:r>
+        <w:t xml:space="preserve"> itself</w:t>
+      </w:r>
+      <w:r>
+        <w:t xml:space="preserve">. So, we need to get the chunk out! To get the chunk out, we need to make </w:t>
+      </w:r>
+      <w:r>
+        <w:rPr>
+          <w:b/>
+          <w:bCs/>
+          <w:i/>
+          <w:iCs/>
+        </w:rPr>
+        <w:t>two</w:t>
+      </w:r>
+      <w:r>
+        <w:t xml:space="preserve"> calls to malloc. </w:t>
+      </w:r>
+    </w:p>
+    <w:p>
       <w:r>
         <w:rPr>
           <w:noProof/>
@@ -2333,13 +2504,13 @@
         <mc:AlternateContent>
           <mc:Choice Requires="wps">
             <w:drawing>
-              <wp:anchor distT="0" distB="0" distL="114300" distR="114300" simplePos="0" relativeHeight="251668480" behindDoc="0" locked="0" layoutInCell="1" allowOverlap="1" wp14:anchorId="79563879" wp14:editId="34E88A97">
+              <wp:anchor distT="0" distB="0" distL="114300" distR="114300" simplePos="0" relativeHeight="251668480" behindDoc="0" locked="0" layoutInCell="1" allowOverlap="1" wp14:anchorId="79563879" wp14:editId="10011363">
                 <wp:simplePos x="0" y="0"/>
                 <wp:positionH relativeFrom="column">
-                  <wp:posOffset>4309745</wp:posOffset>
+                  <wp:posOffset>4353288</wp:posOffset>
                 </wp:positionH>
                 <wp:positionV relativeFrom="paragraph">
-                  <wp:posOffset>2122170</wp:posOffset>
+                  <wp:posOffset>798921</wp:posOffset>
                 </wp:positionV>
                 <wp:extent cx="1388110" cy="635"/>
                 <wp:effectExtent l="0" t="0" r="0" b="12065"/>
@@ -2396,7 +2567,7 @@
           </mc:Choice>
           <mc:Fallback>
             <w:pict>
-              <v:shape w14:anchorId="79563879" id="Text Box 10" o:spid="_x0000_s1028" type="#_x0000_t202" style="position:absolute;margin-left:339.35pt;margin-top:167.1pt;width:109.3pt;height:.05pt;z-index:251668480;visibility:visible;mso-wrap-style:square;mso-wrap-distance-left:9pt;mso-wrap-distance-top:0;mso-wrap-distance-right:9pt;mso-wrap-distance-bottom:0;mso-position-horizontal:absolute;mso-position-horizontal-relative:text;mso-position-vertical:absolute;mso-position-vertical-relative:text;v-text-anchor:top" o:gfxdata="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" stroked="f">
+              <v:shape w14:anchorId="79563879" id="Text Box 10" o:spid="_x0000_s1028" type="#_x0000_t202" style="position:absolute;margin-left:342.8pt;margin-top:62.9pt;width:109.3pt;height:.05pt;z-index:251668480;visibility:visible;mso-wrap-style:square;mso-wrap-distance-left:9pt;mso-wrap-distance-top:0;mso-wrap-distance-right:9pt;mso-wrap-distance-bottom:0;mso-position-horizontal:absolute;mso-position-horizontal-relative:text;mso-position-vertical:absolute;mso-position-vertical-relative:text;v-text-anchor:top" o:gfxdata="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" stroked="f">
                 <v:textbox style="mso-fit-shape-to-text:t" inset="0,0,0,0">
                   <w:txbxContent>
                     <w:p>
@@ -2421,29 +2592,6 @@
         </mc:AlternateContent>
       </w:r>
       <w:r>
-        <w:t>The chunk being in the TCache bin is not enough for success, as it is still in the allocator</w:t>
-      </w:r>
-      <w:r>
-        <w:t xml:space="preserve"> itself</w:t>
-      </w:r>
-      <w:r>
-        <w:t xml:space="preserve">. So, we need to get the chunk out! To get the chunk out, we need to make </w:t>
-      </w:r>
-      <w:r>
-        <w:rPr>
-          <w:b/>
-          <w:bCs/>
-          <w:i/>
-          <w:iCs/>
-        </w:rPr>
-        <w:t>two</w:t>
-      </w:r>
-      <w:r>
-        <w:t xml:space="preserve"> calls to malloc. </w:t>
-      </w:r>
-    </w:p>
-    <w:p>
-      <w:r>
         <w:t xml:space="preserve">The TCache bin is </w:t>
       </w:r>
       <w:r>
@@ -2453,19 +2601,26 @@
         <w:t>IFO (</w:t>
       </w:r>
       <w:r>
-        <w:t>last</w:t>
+        <w:t xml:space="preserve">last </w:t>
+      </w:r>
+      <w:r>
+        <w:t>in first out). This means that the chunk at the front of</w:t>
       </w:r>
       <w:r>
         <w:t xml:space="preserve"> </w:t>
       </w:r>
       <w:r>
-        <w:t>in first out). This means that the chunk at the front of</w:t>
-      </w:r>
-      <w:r>
-        <w:t xml:space="preserve"> </w:t>
-      </w:r>
-      <w:r>
-        <w:t xml:space="preserve">the list will be removed first. As seen in Figure 4, there is a chunk between our fake chunk: </w:t>
+        <w:t xml:space="preserve">the list will be removed first. As seen in </w:t>
+      </w:r>
+      <w:r>
+        <w:rPr>
+          <w:i/>
+          <w:iCs/>
+        </w:rPr>
+        <w:t>Figure 4</w:t>
+      </w:r>
+      <w:r>
+        <w:t xml:space="preserve">, there is a chunk between our fake chunk: </w:t>
       </w:r>
       <w:r>
         <w:rPr>
@@ -2553,7 +2708,11 @@
       </w:r>
     </w:p>
     <w:p>
-      <w:r>
+      <w:pPr>
+        <w:keepNext/>
+      </w:pPr>
+      <w:r>
+        <w:lastRenderedPageBreak/>
         <w:t xml:space="preserve">If we look at </w:t>
       </w:r>
       <w:r>
@@ -2584,14 +2743,17 @@
         <w:t>“DEADBEEF”</w:t>
       </w:r>
       <w:r>
-        <w:t xml:space="preserve">. </w:t>
-      </w:r>
-      <w:r>
-        <w:rPr>
-          <w:i/>
-          <w:iCs/>
-        </w:rPr>
-        <w:t xml:space="preserve"> </w:t>
+        <w:t xml:space="preserve"> (</w:t>
+      </w:r>
+      <w:r>
+        <w:rPr>
+          <w:i/>
+          <w:iCs/>
+        </w:rPr>
+        <w:t>Figure 7</w:t>
+      </w:r>
+      <w:r>
+        <w:t>).</w:t>
       </w:r>
       <w:r>
         <w:rPr>
@@ -2648,6 +2810,14 @@
       </w:r>
     </w:p>
     <w:p>
+      <w:pPr>
+        <w:pStyle w:val="Caption"/>
+      </w:pPr>
+      <w:r>
+        <w:t xml:space="preserve">Figure 6: Printing the address and contents of ‘important_string’ </w:t>
+      </w:r>
+    </w:p>
+    <w:p>
       <w:r>
         <w:t xml:space="preserve">The code for this was completed in the </w:t>
       </w:r>
@@ -2792,8 +2962,21 @@
         <w:t xml:space="preserve">. This can be seen in the image below. </w:t>
       </w:r>
       <w:r>
-        <w:br/>
-      </w:r>
+        <w:t xml:space="preserve">Again, to run the program </w:t>
+      </w:r>
+      <w:r>
+        <w:rPr>
+          <w:rFonts w:ascii="Hack" w:hAnsi="Hack"/>
+          <w:szCs w:val="28"/>
+          <w:bdr w:val="single" w:sz="4" w:space="0" w:color="auto"/>
+        </w:rPr>
+        <w:t>python3 start.py</w:t>
+      </w:r>
+      <w:r>
+        <w:t>.</w:t>
+      </w:r>
+    </w:p>
+    <w:p>
       <w:r>
         <w:rPr>
           <w:noProof/>
@@ -2846,7 +3029,6 @@
         <w:pStyle w:val="Title"/>
       </w:pPr>
       <w:r>
-        <w:lastRenderedPageBreak/>
         <w:t>Mangling Challenge Add-on</w:t>
       </w:r>
     </w:p>
@@ -2855,10 +3037,7 @@
         <w:t xml:space="preserve">In GLibC 2.32, a security mechanism for singly linked list pointers was added: pointer mangling (encryption, mangling, encoding, etc.). </w:t>
       </w:r>
       <w:r>
-        <w:t>In the</w:t>
-      </w:r>
-      <w:r>
-        <w:t xml:space="preserve"> </w:t>
+        <w:t xml:space="preserve">In the </w:t>
       </w:r>
       <w:r>
         <w:t>original version of th</w:t>
@@ -2892,10 +3071,7 @@
         <w:t xml:space="preserve">The extension </w:t>
       </w:r>
       <w:r>
-        <w:t xml:space="preserve">for </w:t>
-      </w:r>
-      <w:r>
-        <w:t xml:space="preserve"> </w:t>
+        <w:t xml:space="preserve">for  </w:t>
       </w:r>
       <w:r>
         <w:t xml:space="preserve">this challenge requires that the pointer mangling protection be bypassed. The only difference in the solution is </w:t>
@@ -2964,6 +3140,7 @@
     </w:p>
     <w:p>
       <w:r>
+        <w:lastRenderedPageBreak/>
         <w:t xml:space="preserve">The </w:t>
       </w:r>
       <w:r>
@@ -3137,46 +3314,71 @@
         <w:t xml:space="preserve"> </w:t>
       </w:r>
       <w:r>
-        <w:t>This</w:t>
+        <w:t xml:space="preserve">This </w:t>
+      </w:r>
+      <w:r>
+        <w:t xml:space="preserve">is because the pointer has been mangled prior to being added to the </w:t>
+      </w:r>
+      <w:r>
+        <w:rPr>
+          <w:i/>
+          <w:iCs/>
+        </w:rPr>
+        <w:t>fd pointer</w:t>
+      </w:r>
+      <w:r>
+        <w:t xml:space="preserve"> slot. This can be </w:t>
+      </w:r>
+      <w:r>
+        <w:t>seen</w:t>
+      </w:r>
+      <w:r>
+        <w:t xml:space="preserve"> in a </w:t>
+      </w:r>
+      <w:r>
+        <w:rPr>
+          <w:i/>
+          <w:iCs/>
+        </w:rPr>
+        <w:t>gdb</w:t>
+      </w:r>
+      <w:r>
+        <w:rPr>
+          <w:i/>
+          <w:iCs/>
+        </w:rPr>
+        <w:t xml:space="preserve">, </w:t>
+      </w:r>
+      <w:r>
+        <w:t xml:space="preserve">such as in in </w:t>
+      </w:r>
+      <w:r>
+        <w:rPr>
+          <w:i/>
+          <w:iCs/>
+        </w:rPr>
+        <w:t>Figure 8</w:t>
+      </w:r>
+      <w:r>
+        <w:t>.</w:t>
       </w:r>
       <w:r>
         <w:t xml:space="preserve"> </w:t>
       </w:r>
-      <w:r>
-        <w:t xml:space="preserve">is because the pointer has been mangled prior to being added to the </w:t>
-      </w:r>
-      <w:r>
-        <w:rPr>
-          <w:i/>
-          <w:iCs/>
-        </w:rPr>
-        <w:t>fd pointer</w:t>
-      </w:r>
-      <w:r>
-        <w:t xml:space="preserve"> slot. This can be shown in a </w:t>
-      </w:r>
-      <w:r>
-        <w:rPr>
-          <w:i/>
-          <w:iCs/>
-        </w:rPr>
-        <w:t xml:space="preserve">gdb </w:t>
-      </w:r>
-      <w:r>
-        <w:t xml:space="preserve">snapshot below: </w:t>
-      </w:r>
-    </w:p>
-    <w:p>
+    </w:p>
+    <w:p>
+      <w:pPr>
+        <w:keepNext/>
+      </w:pPr>
       <w:r>
         <w:rPr>
           <w:noProof/>
         </w:rPr>
-        <w:lastRenderedPageBreak/>
         <w:drawing>
-          <wp:inline distT="0" distB="0" distL="0" distR="0" wp14:anchorId="518492E5" wp14:editId="660447FC">
-            <wp:extent cx="4648200" cy="520700"/>
+          <wp:inline distT="0" distB="0" distL="0" distR="0" wp14:anchorId="2DCB37E1" wp14:editId="153418A8">
+            <wp:extent cx="5943600" cy="942975"/>
             <wp:effectExtent l="0" t="0" r="0" b="0"/>
-            <wp:docPr id="13" name="Picture 13"/>
+            <wp:docPr id="3" name="Picture 3" descr="A screenshot of a computer&#10;&#10;Description automatically generated with medium confidence"/>
             <wp:cNvGraphicFramePr>
               <a:graphicFrameLocks xmlns:a="http://schemas.openxmlformats.org/drawingml/2006/main" noChangeAspect="1"/>
             </wp:cNvGraphicFramePr>
@@ -3184,7 +3386,7 @@
               <a:graphicData uri="http://schemas.openxmlformats.org/drawingml/2006/picture">
                 <pic:pic xmlns:pic="http://schemas.openxmlformats.org/drawingml/2006/picture">
                   <pic:nvPicPr>
-                    <pic:cNvPr id="13" name="Picture 13"/>
+                    <pic:cNvPr id="3" name="Picture 3" descr="A screenshot of a computer&#10;&#10;Description automatically generated with medium confidence"/>
                     <pic:cNvPicPr/>
                   </pic:nvPicPr>
                   <pic:blipFill>
@@ -3202,7 +3404,7 @@
                   <pic:spPr>
                     <a:xfrm>
                       <a:off x="0" y="0"/>
-                      <a:ext cx="4648200" cy="520700"/>
+                      <a:ext cx="5943600" cy="942975"/>
                     </a:xfrm>
                     <a:prstGeom prst="rect">
                       <a:avLst/>
@@ -3216,6 +3418,20 @@
       </w:r>
     </w:p>
     <w:p>
+      <w:pPr>
+        <w:pStyle w:val="Caption"/>
+      </w:pPr>
+      <w:r>
+        <w:t>Figure 8: Mangled pointers in</w:t>
+      </w:r>
+      <w:r>
+        <w:t xml:space="preserve"> TCache bin</w:t>
+      </w:r>
+      <w:r>
+        <w:t xml:space="preserve"> </w:t>
+      </w:r>
+    </w:p>
+    <w:p>
       <w:r>
         <w:t xml:space="preserve">If we simply add a non-mangled pointer, the program will attempt to decrypt/unmangle the value. This will surely end up not working out; it will either </w:t>
       </w:r>
@@ -3321,7 +3537,24 @@
         <w:t>0x601080</w:t>
       </w:r>
       <w:r>
-        <w:t xml:space="preserve">. These are the two values that we need in order to mangle/encrypt the pointer. Figure 6 shows the formula and result of the mangling process after the </w:t>
+        <w:t xml:space="preserve">. These are the two values that we need in order to mangle/encrypt the pointer. </w:t>
+      </w:r>
+      <w:r>
+        <w:rPr>
+          <w:i/>
+          <w:iCs/>
+        </w:rPr>
+        <w:t xml:space="preserve">Figure </w:t>
+      </w:r>
+      <w:r>
+        <w:rPr>
+          <w:i/>
+          <w:iCs/>
+        </w:rPr>
+        <w:t>9</w:t>
+      </w:r>
+      <w:r>
+        <w:t xml:space="preserve"> shows the formula and result of the mangling process after the </w:t>
       </w:r>
       <w:r>
         <w:rPr>
@@ -3342,8 +3575,9 @@
         <w:rPr>
           <w:noProof/>
         </w:rPr>
+        <w:lastRenderedPageBreak/>
         <w:drawing>
-          <wp:inline distT="0" distB="0" distL="0" distR="0" wp14:anchorId="2E08C762" wp14:editId="74493782">
+          <wp:inline distT="0" distB="0" distL="0" distR="0" wp14:anchorId="2E08C762" wp14:editId="38521237">
             <wp:extent cx="5943600" cy="1957070"/>
             <wp:effectExtent l="0" t="0" r="0" b="0"/>
             <wp:docPr id="29" name="Picture 29"/>
@@ -3391,369 +3625,17 @@
         <w:jc w:val="center"/>
       </w:pPr>
       <w:r>
-        <w:t>Figure 6: Fd Poison Mangling Pointer process</w:t>
-      </w:r>
-    </w:p>
-    <w:p>
-      <w:r>
-        <w:t xml:space="preserve">The Python script has a function for </w:t>
-      </w:r>
-      <w:r>
-        <w:rPr>
-          <w:i/>
-          <w:iCs/>
-        </w:rPr>
-        <w:t xml:space="preserve">mangling </w:t>
-      </w:r>
-      <w:r>
-        <w:t xml:space="preserve">and </w:t>
-      </w:r>
-      <w:r>
-        <w:rPr>
-          <w:i/>
-          <w:iCs/>
-        </w:rPr>
-        <w:t>unmangling</w:t>
-      </w:r>
-      <w:r>
-        <w:t xml:space="preserve"> pointers. By calling this function with the proper parameters, the </w:t>
-      </w:r>
-      <w:r>
-        <w:rPr>
-          <w:i/>
-          <w:iCs/>
-        </w:rPr>
-        <w:t xml:space="preserve">fd pointer </w:t>
-      </w:r>
-      <w:r>
-        <w:t xml:space="preserve">will be set properly. The code below uses the correct parameters to </w:t>
-      </w:r>
-      <w:r>
-        <w:rPr>
-          <w:i/>
-          <w:iCs/>
-        </w:rPr>
-        <w:t>mangle</w:t>
-      </w:r>
-      <w:r>
-        <w:t xml:space="preserve"> the pointer </w:t>
-      </w:r>
-      <w:r>
-        <w:t xml:space="preserve">and write our fake </w:t>
-      </w:r>
-      <w:r>
-        <w:rPr>
-          <w:i/>
-          <w:iCs/>
-        </w:rPr>
-        <w:t>fd pointer</w:t>
-      </w:r>
-      <w:r>
-        <w:t xml:space="preserve">. The first parameter is the </w:t>
-      </w:r>
-      <w:r>
-        <w:rPr>
-          <w:i/>
-          <w:iCs/>
-        </w:rPr>
-        <w:t>fd pointer</w:t>
-      </w:r>
-      <w:r>
-        <w:t xml:space="preserve"> and the second parameter is the </w:t>
-      </w:r>
-      <w:r>
-        <w:rPr>
-          <w:i/>
-          <w:iCs/>
-        </w:rPr>
-        <w:t>storage location</w:t>
-      </w:r>
-      <w:r>
-        <w:t xml:space="preserve">. </w:t>
-      </w:r>
-    </w:p>
-    <w:p>
-      <w:pPr>
-        <w:shd w:val="clear" w:color="auto" w:fill="1E1E1E"/>
-        <w:spacing w:after="0" w:line="270" w:lineRule="atLeast"/>
-        <w:rPr>
-          <w:rFonts w:ascii="Menlo" w:eastAsia="Times New Roman" w:hAnsi="Menlo" w:cs="Menlo"/>
-          <w:color w:val="D4D4D4"/>
-          <w:sz w:val="24"/>
-          <w:szCs w:val="24"/>
-        </w:rPr>
-      </w:pPr>
-      <w:r>
-        <w:rPr>
-          <w:rFonts w:ascii="Menlo" w:eastAsia="Times New Roman" w:hAnsi="Menlo" w:cs="Menlo"/>
-          <w:color w:val="9CDCFE"/>
-          <w:sz w:val="24"/>
-          <w:szCs w:val="24"/>
-        </w:rPr>
-        <w:t>mangled_ptr</w:t>
-      </w:r>
-      <w:r>
-        <w:rPr>
-          <w:rFonts w:ascii="Menlo" w:eastAsia="Times New Roman" w:hAnsi="Menlo" w:cs="Menlo"/>
-          <w:color w:val="D4D4D4"/>
-          <w:sz w:val="24"/>
-          <w:szCs w:val="24"/>
-        </w:rPr>
-        <w:t xml:space="preserve"> = </w:t>
-      </w:r>
-      <w:r>
-        <w:rPr>
-          <w:rFonts w:ascii="Menlo" w:eastAsia="Times New Roman" w:hAnsi="Menlo" w:cs="Menlo"/>
-          <w:color w:val="DCDCAA"/>
-          <w:sz w:val="24"/>
-          <w:szCs w:val="24"/>
-        </w:rPr>
-        <w:t>encode_ptr</w:t>
-      </w:r>
-      <w:r>
-        <w:rPr>
-          <w:rFonts w:ascii="Menlo" w:eastAsia="Times New Roman" w:hAnsi="Menlo" w:cs="Menlo"/>
-          <w:color w:val="D4D4D4"/>
-          <w:sz w:val="24"/>
-          <w:szCs w:val="24"/>
-        </w:rPr>
-        <w:t>(</w:t>
-      </w:r>
-      <w:r>
-        <w:rPr>
-          <w:rFonts w:ascii="Menlo" w:eastAsia="Times New Roman" w:hAnsi="Menlo" w:cs="Menlo"/>
-          <w:color w:val="569CD6"/>
-          <w:sz w:val="24"/>
-          <w:szCs w:val="24"/>
-        </w:rPr>
-        <w:t>0x</w:t>
-      </w:r>
-      <w:r>
-        <w:rPr>
-          <w:rFonts w:ascii="Menlo" w:eastAsia="Times New Roman" w:hAnsi="Menlo" w:cs="Menlo"/>
-          <w:color w:val="B5CEA8"/>
-          <w:sz w:val="24"/>
-          <w:szCs w:val="24"/>
-        </w:rPr>
-        <w:t>601080</w:t>
-      </w:r>
-      <w:r>
-        <w:rPr>
-          <w:rFonts w:ascii="Menlo" w:eastAsia="Times New Roman" w:hAnsi="Menlo" w:cs="Menlo"/>
-          <w:color w:val="D4D4D4"/>
-          <w:sz w:val="24"/>
-          <w:szCs w:val="24"/>
-        </w:rPr>
-        <w:t xml:space="preserve">, </w:t>
-      </w:r>
-      <w:r>
-        <w:rPr>
-          <w:rFonts w:ascii="Menlo" w:eastAsia="Times New Roman" w:hAnsi="Menlo" w:cs="Menlo"/>
-          <w:color w:val="569CD6"/>
-          <w:sz w:val="24"/>
-          <w:szCs w:val="24"/>
-        </w:rPr>
-        <w:t>0x</w:t>
-      </w:r>
-      <w:r>
-        <w:rPr>
-          <w:rFonts w:ascii="Menlo" w:eastAsia="Times New Roman" w:hAnsi="Menlo" w:cs="Menlo"/>
-          <w:color w:val="B5CEA8"/>
-          <w:sz w:val="24"/>
-          <w:szCs w:val="24"/>
-        </w:rPr>
-        <w:t>6022a0</w:t>
-      </w:r>
-      <w:r>
-        <w:rPr>
-          <w:rFonts w:ascii="Menlo" w:eastAsia="Times New Roman" w:hAnsi="Menlo" w:cs="Menlo"/>
-          <w:color w:val="D4D4D4"/>
-          <w:sz w:val="24"/>
-          <w:szCs w:val="24"/>
-        </w:rPr>
-        <w:t>)</w:t>
-      </w:r>
-    </w:p>
-    <w:p>
-      <w:pPr>
-        <w:shd w:val="clear" w:color="auto" w:fill="1E1E1E"/>
-        <w:spacing w:after="0" w:line="270" w:lineRule="atLeast"/>
-        <w:rPr>
-          <w:rFonts w:ascii="Menlo" w:eastAsia="Times New Roman" w:hAnsi="Menlo" w:cs="Menlo"/>
-          <w:color w:val="D4D4D4"/>
-          <w:sz w:val="24"/>
-          <w:szCs w:val="24"/>
-        </w:rPr>
-      </w:pPr>
-      <w:r>
-        <w:rPr>
-          <w:rFonts w:ascii="Menlo" w:eastAsia="Times New Roman" w:hAnsi="Menlo" w:cs="Menlo"/>
-          <w:color w:val="9CDCFE"/>
-          <w:sz w:val="24"/>
-          <w:szCs w:val="24"/>
-        </w:rPr>
-        <w:t>p</w:t>
-      </w:r>
-      <w:r>
-        <w:rPr>
-          <w:rFonts w:ascii="Menlo" w:eastAsia="Times New Roman" w:hAnsi="Menlo" w:cs="Menlo"/>
-          <w:color w:val="D4D4D4"/>
-          <w:sz w:val="24"/>
-          <w:szCs w:val="24"/>
-        </w:rPr>
-        <w:t>.sendlineafter(</w:t>
-      </w:r>
-      <w:r>
-        <w:rPr>
-          <w:rFonts w:ascii="Menlo" w:eastAsia="Times New Roman" w:hAnsi="Menlo" w:cs="Menlo"/>
-          <w:color w:val="CE9178"/>
-          <w:sz w:val="24"/>
-          <w:szCs w:val="24"/>
-        </w:rPr>
-        <w:t>"Data:"</w:t>
-      </w:r>
-      <w:r>
-        <w:rPr>
-          <w:rFonts w:ascii="Menlo" w:eastAsia="Times New Roman" w:hAnsi="Menlo" w:cs="Menlo"/>
-          <w:color w:val="D4D4D4"/>
-          <w:sz w:val="24"/>
-          <w:szCs w:val="24"/>
-        </w:rPr>
-        <w:t>, p64(</w:t>
-      </w:r>
-      <w:r>
-        <w:rPr>
-          <w:rFonts w:ascii="Menlo" w:eastAsia="Times New Roman" w:hAnsi="Menlo" w:cs="Menlo"/>
-          <w:color w:val="9CDCFE"/>
-          <w:sz w:val="24"/>
-          <w:szCs w:val="24"/>
-        </w:rPr>
-        <w:t>mangled_ptr</w:t>
-      </w:r>
-      <w:r>
-        <w:rPr>
-          <w:rFonts w:ascii="Menlo" w:eastAsia="Times New Roman" w:hAnsi="Menlo" w:cs="Menlo"/>
-          <w:color w:val="D4D4D4"/>
-          <w:sz w:val="24"/>
-          <w:szCs w:val="24"/>
-        </w:rPr>
-        <w:t>))</w:t>
-      </w:r>
-    </w:p>
-    <w:p/>
-    <w:p>
-      <w:r>
         <w:rPr>
           <w:noProof/>
         </w:rPr>
-        <w:lastRenderedPageBreak/>
-        <mc:AlternateContent>
-          <mc:Choice Requires="wps">
-            <w:drawing>
-              <wp:anchor distT="0" distB="0" distL="114300" distR="114300" simplePos="0" relativeHeight="251671552" behindDoc="0" locked="0" layoutInCell="1" allowOverlap="1" wp14:anchorId="599BCAFA" wp14:editId="775E9BD9">
-                <wp:simplePos x="0" y="0"/>
-                <wp:positionH relativeFrom="column">
-                  <wp:posOffset>3495040</wp:posOffset>
-                </wp:positionH>
-                <wp:positionV relativeFrom="paragraph">
-                  <wp:posOffset>2268643</wp:posOffset>
-                </wp:positionV>
-                <wp:extent cx="3098800" cy="635"/>
-                <wp:effectExtent l="0" t="0" r="0" b="0"/>
-                <wp:wrapSquare wrapText="bothSides"/>
-                <wp:docPr id="31" name="Text Box 31"/>
-                <wp:cNvGraphicFramePr/>
-                <a:graphic xmlns:a="http://schemas.openxmlformats.org/drawingml/2006/main">
-                  <a:graphicData uri="http://schemas.microsoft.com/office/word/2010/wordprocessingShape">
-                    <wps:wsp>
-                      <wps:cNvSpPr txBox="1"/>
-                      <wps:spPr>
-                        <a:xfrm>
-                          <a:off x="0" y="0"/>
-                          <a:ext cx="3098800" cy="635"/>
-                        </a:xfrm>
-                        <a:prstGeom prst="rect">
-                          <a:avLst/>
-                        </a:prstGeom>
-                        <a:solidFill>
-                          <a:prstClr val="white"/>
-                        </a:solidFill>
-                        <a:ln>
-                          <a:noFill/>
-                        </a:ln>
-                      </wps:spPr>
-                      <wps:txbx>
-                        <w:txbxContent>
-                          <w:p>
-                            <w:pPr>
-                              <w:pStyle w:val="Caption"/>
-                              <w:rPr>
-                                <w:rFonts w:eastAsiaTheme="minorHAnsi"/>
-                                <w:noProof/>
-                                <w:sz w:val="28"/>
-                                <w:szCs w:val="22"/>
-                              </w:rPr>
-                            </w:pPr>
-                            <w:r>
-                              <w:t>Figure 7: TCache Bin after mangling Fd Pointer</w:t>
-                            </w:r>
-                          </w:p>
-                        </w:txbxContent>
-                      </wps:txbx>
-                      <wps:bodyPr rot="0" spcFirstLastPara="0" vertOverflow="overflow" horzOverflow="overflow" vert="horz" wrap="square" lIns="0" tIns="0" rIns="0" bIns="0" numCol="1" spcCol="0" rtlCol="0" fromWordArt="0" anchor="t" anchorCtr="0" forceAA="0" compatLnSpc="1">
-                        <a:prstTxWarp prst="textNoShape">
-                          <a:avLst/>
-                        </a:prstTxWarp>
-                        <a:spAutoFit/>
-                      </wps:bodyPr>
-                    </wps:wsp>
-                  </a:graphicData>
-                </a:graphic>
-                <wp14:sizeRelH relativeFrom="margin">
-                  <wp14:pctWidth>0</wp14:pctWidth>
-                </wp14:sizeRelH>
-              </wp:anchor>
-            </w:drawing>
-          </mc:Choice>
-          <mc:Fallback>
-            <w:pict>
-              <v:shape w14:anchorId="599BCAFA" id="Text Box 31" o:spid="_x0000_s1029" type="#_x0000_t202" style="position:absolute;margin-left:275.2pt;margin-top:178.65pt;width:244pt;height:.05pt;z-index:251671552;visibility:visible;mso-wrap-style:square;mso-width-percent:0;mso-wrap-distance-left:9pt;mso-wrap-distance-top:0;mso-wrap-distance-right:9pt;mso-wrap-distance-bottom:0;mso-position-horizontal:absolute;mso-position-horizontal-relative:text;mso-position-vertical:absolute;mso-position-vertical-relative:text;mso-width-percent:0;mso-width-relative:margin;v-text-anchor:top" o:gfxdata="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" stroked="f">
-                <v:textbox style="mso-fit-shape-to-text:t" inset="0,0,0,0">
-                  <w:txbxContent>
-                    <w:p>
-                      <w:pPr>
-                        <w:pStyle w:val="Caption"/>
-                        <w:rPr>
-                          <w:rFonts w:eastAsiaTheme="minorHAnsi"/>
-                          <w:noProof/>
-                          <w:sz w:val="28"/>
-                          <w:szCs w:val="22"/>
-                        </w:rPr>
-                      </w:pPr>
-                      <w:r>
-                        <w:t>Figure 7: TCache Bin after mangling Fd Pointer</w:t>
-                      </w:r>
-                    </w:p>
-                  </w:txbxContent>
-                </v:textbox>
-                <w10:wrap type="square"/>
-              </v:shape>
-            </w:pict>
-          </mc:Fallback>
-        </mc:AlternateContent>
-      </w:r>
-      <w:r>
-        <w:rPr>
-          <w:noProof/>
-        </w:rPr>
         <w:drawing>
-          <wp:anchor distT="0" distB="0" distL="114300" distR="114300" simplePos="0" relativeHeight="251669504" behindDoc="0" locked="0" layoutInCell="1" allowOverlap="1" wp14:anchorId="5D20E4F8" wp14:editId="0B684043">
+          <wp:anchor distT="0" distB="0" distL="114300" distR="114300" simplePos="0" relativeHeight="251669504" behindDoc="0" locked="0" layoutInCell="1" allowOverlap="1" wp14:anchorId="5D20E4F8" wp14:editId="7714E03C">
             <wp:simplePos x="0" y="0"/>
             <wp:positionH relativeFrom="margin">
-              <wp:posOffset>3560021</wp:posOffset>
+              <wp:posOffset>3437890</wp:posOffset>
             </wp:positionH>
             <wp:positionV relativeFrom="margin">
-              <wp:posOffset>8467</wp:posOffset>
+              <wp:posOffset>2176417</wp:posOffset>
             </wp:positionV>
             <wp:extent cx="2624667" cy="2203864"/>
             <wp:effectExtent l="0" t="0" r="4445" b="6350"/>
@@ -3810,6 +3692,376 @@
         </w:drawing>
       </w:r>
       <w:r>
+        <w:t xml:space="preserve">Figure </w:t>
+      </w:r>
+      <w:r>
+        <w:t>9</w:t>
+      </w:r>
+      <w:r>
+        <w:t>: Fd Poison Mangling Pointer process</w:t>
+      </w:r>
+    </w:p>
+    <w:p>
+      <w:r>
+        <w:rPr>
+          <w:noProof/>
+        </w:rPr>
+        <mc:AlternateContent>
+          <mc:Choice Requires="wps">
+            <w:drawing>
+              <wp:anchor distT="0" distB="0" distL="114300" distR="114300" simplePos="0" relativeHeight="251671552" behindDoc="0" locked="0" layoutInCell="1" allowOverlap="1" wp14:anchorId="599BCAFA" wp14:editId="536A3F79">
+                <wp:simplePos x="0" y="0"/>
+                <wp:positionH relativeFrom="column">
+                  <wp:posOffset>3329123</wp:posOffset>
+                </wp:positionH>
+                <wp:positionV relativeFrom="paragraph">
+                  <wp:posOffset>1932033</wp:posOffset>
+                </wp:positionV>
+                <wp:extent cx="3098800" cy="635"/>
+                <wp:effectExtent l="0" t="0" r="0" b="0"/>
+                <wp:wrapSquare wrapText="bothSides"/>
+                <wp:docPr id="31" name="Text Box 31"/>
+                <wp:cNvGraphicFramePr/>
+                <a:graphic xmlns:a="http://schemas.openxmlformats.org/drawingml/2006/main">
+                  <a:graphicData uri="http://schemas.microsoft.com/office/word/2010/wordprocessingShape">
+                    <wps:wsp>
+                      <wps:cNvSpPr txBox="1"/>
+                      <wps:spPr>
+                        <a:xfrm>
+                          <a:off x="0" y="0"/>
+                          <a:ext cx="3098800" cy="635"/>
+                        </a:xfrm>
+                        <a:prstGeom prst="rect">
+                          <a:avLst/>
+                        </a:prstGeom>
+                        <a:solidFill>
+                          <a:prstClr val="white"/>
+                        </a:solidFill>
+                        <a:ln>
+                          <a:noFill/>
+                        </a:ln>
+                      </wps:spPr>
+                      <wps:txbx>
+                        <w:txbxContent>
+                          <w:p>
+                            <w:pPr>
+                              <w:pStyle w:val="Caption"/>
+                              <w:rPr>
+                                <w:rFonts w:eastAsiaTheme="minorHAnsi"/>
+                                <w:noProof/>
+                                <w:sz w:val="28"/>
+                                <w:szCs w:val="22"/>
+                              </w:rPr>
+                            </w:pPr>
+                            <w:r>
+                              <w:t xml:space="preserve">Figure </w:t>
+                            </w:r>
+                            <w:r>
+                              <w:t>10</w:t>
+                            </w:r>
+                            <w:r>
+                              <w:t>: TCache Bin after mangling Fd Pointer</w:t>
+                            </w:r>
+                          </w:p>
+                        </w:txbxContent>
+                      </wps:txbx>
+                      <wps:bodyPr rot="0" spcFirstLastPara="0" vertOverflow="overflow" horzOverflow="overflow" vert="horz" wrap="square" lIns="0" tIns="0" rIns="0" bIns="0" numCol="1" spcCol="0" rtlCol="0" fromWordArt="0" anchor="t" anchorCtr="0" forceAA="0" compatLnSpc="1">
+                        <a:prstTxWarp prst="textNoShape">
+                          <a:avLst/>
+                        </a:prstTxWarp>
+                        <a:spAutoFit/>
+                      </wps:bodyPr>
+                    </wps:wsp>
+                  </a:graphicData>
+                </a:graphic>
+                <wp14:sizeRelH relativeFrom="margin">
+                  <wp14:pctWidth>0</wp14:pctWidth>
+                </wp14:sizeRelH>
+              </wp:anchor>
+            </w:drawing>
+          </mc:Choice>
+          <mc:Fallback>
+            <w:pict>
+              <v:shape w14:anchorId="599BCAFA" id="Text Box 31" o:spid="_x0000_s1029" type="#_x0000_t202" style="position:absolute;margin-left:262.15pt;margin-top:152.15pt;width:244pt;height:.05pt;z-index:251671552;visibility:visible;mso-wrap-style:square;mso-width-percent:0;mso-wrap-distance-left:9pt;mso-wrap-distance-top:0;mso-wrap-distance-right:9pt;mso-wrap-distance-bottom:0;mso-position-horizontal:absolute;mso-position-horizontal-relative:text;mso-position-vertical:absolute;mso-position-vertical-relative:text;mso-width-percent:0;mso-width-relative:margin;v-text-anchor:top" o:gfxdata="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" stroked="f">
+                <v:textbox style="mso-fit-shape-to-text:t" inset="0,0,0,0">
+                  <w:txbxContent>
+                    <w:p>
+                      <w:pPr>
+                        <w:pStyle w:val="Caption"/>
+                        <w:rPr>
+                          <w:rFonts w:eastAsiaTheme="minorHAnsi"/>
+                          <w:noProof/>
+                          <w:sz w:val="28"/>
+                          <w:szCs w:val="22"/>
+                        </w:rPr>
+                      </w:pPr>
+                      <w:r>
+                        <w:t xml:space="preserve">Figure </w:t>
+                      </w:r>
+                      <w:r>
+                        <w:t>10</w:t>
+                      </w:r>
+                      <w:r>
+                        <w:t>: TCache Bin after mangling Fd Pointer</w:t>
+                      </w:r>
+                    </w:p>
+                  </w:txbxContent>
+                </v:textbox>
+                <w10:wrap type="square"/>
+              </v:shape>
+            </w:pict>
+          </mc:Fallback>
+        </mc:AlternateContent>
+      </w:r>
+      <w:r>
+        <w:t xml:space="preserve">The Python script has a function for </w:t>
+      </w:r>
+      <w:r>
+        <w:rPr>
+          <w:i/>
+          <w:iCs/>
+        </w:rPr>
+        <w:t xml:space="preserve">mangling </w:t>
+      </w:r>
+      <w:r>
+        <w:t xml:space="preserve">and </w:t>
+      </w:r>
+      <w:r>
+        <w:rPr>
+          <w:i/>
+          <w:iCs/>
+        </w:rPr>
+        <w:t>unmangling</w:t>
+      </w:r>
+      <w:r>
+        <w:t xml:space="preserve"> pointers. By calling this function with the proper parameters, the </w:t>
+      </w:r>
+      <w:r>
+        <w:rPr>
+          <w:i/>
+          <w:iCs/>
+        </w:rPr>
+        <w:t xml:space="preserve">fd pointer </w:t>
+      </w:r>
+      <w:r>
+        <w:t xml:space="preserve">will be set properly. The code below uses the correct parameters to </w:t>
+      </w:r>
+      <w:r>
+        <w:rPr>
+          <w:i/>
+          <w:iCs/>
+        </w:rPr>
+        <w:t>mangle</w:t>
+      </w:r>
+      <w:r>
+        <w:t xml:space="preserve"> the pointer </w:t>
+      </w:r>
+      <w:r>
+        <w:t xml:space="preserve">and write our fake </w:t>
+      </w:r>
+      <w:r>
+        <w:rPr>
+          <w:i/>
+          <w:iCs/>
+        </w:rPr>
+        <w:t>fd pointer</w:t>
+      </w:r>
+      <w:r>
+        <w:t xml:space="preserve">. The first parameter is the </w:t>
+      </w:r>
+      <w:r>
+        <w:rPr>
+          <w:i/>
+          <w:iCs/>
+        </w:rPr>
+        <w:t>fd pointer</w:t>
+      </w:r>
+      <w:r>
+        <w:t xml:space="preserve"> and the second parameter is the </w:t>
+      </w:r>
+      <w:r>
+        <w:rPr>
+          <w:i/>
+          <w:iCs/>
+        </w:rPr>
+        <w:t>storage location</w:t>
+      </w:r>
+      <w:r>
+        <w:t xml:space="preserve">. </w:t>
+      </w:r>
+    </w:p>
+    <w:p/>
+    <w:p>
+      <w:pPr>
+        <w:shd w:val="clear" w:color="auto" w:fill="1E1E1E"/>
+        <w:spacing w:after="0" w:line="270" w:lineRule="atLeast"/>
+        <w:rPr>
+          <w:rFonts w:ascii="Menlo" w:eastAsia="Times New Roman" w:hAnsi="Menlo" w:cs="Menlo"/>
+          <w:color w:val="D4D4D4"/>
+          <w:sz w:val="24"/>
+          <w:szCs w:val="24"/>
+        </w:rPr>
+      </w:pPr>
+      <w:r>
+        <w:rPr>
+          <w:rFonts w:ascii="Menlo" w:eastAsia="Times New Roman" w:hAnsi="Menlo" w:cs="Menlo"/>
+          <w:color w:val="9CDCFE"/>
+          <w:sz w:val="24"/>
+          <w:szCs w:val="24"/>
+        </w:rPr>
+        <w:t>mangled_ptr</w:t>
+      </w:r>
+      <w:r>
+        <w:rPr>
+          <w:rFonts w:ascii="Menlo" w:eastAsia="Times New Roman" w:hAnsi="Menlo" w:cs="Menlo"/>
+          <w:color w:val="D4D4D4"/>
+          <w:sz w:val="24"/>
+          <w:szCs w:val="24"/>
+        </w:rPr>
+        <w:t xml:space="preserve"> = </w:t>
+      </w:r>
+      <w:r>
+        <w:rPr>
+          <w:rFonts w:ascii="Menlo" w:eastAsia="Times New Roman" w:hAnsi="Menlo" w:cs="Menlo"/>
+          <w:color w:val="DCDCAA"/>
+          <w:sz w:val="24"/>
+          <w:szCs w:val="24"/>
+        </w:rPr>
+        <w:t>encode_ptr</w:t>
+      </w:r>
+      <w:r>
+        <w:rPr>
+          <w:rFonts w:ascii="Menlo" w:eastAsia="Times New Roman" w:hAnsi="Menlo" w:cs="Menlo"/>
+          <w:color w:val="D4D4D4"/>
+          <w:sz w:val="24"/>
+          <w:szCs w:val="24"/>
+        </w:rPr>
+        <w:t>(</w:t>
+      </w:r>
+      <w:r>
+        <w:rPr>
+          <w:rFonts w:ascii="Menlo" w:eastAsia="Times New Roman" w:hAnsi="Menlo" w:cs="Menlo"/>
+          <w:color w:val="569CD6"/>
+          <w:sz w:val="24"/>
+          <w:szCs w:val="24"/>
+        </w:rPr>
+        <w:t>0x</w:t>
+      </w:r>
+      <w:r>
+        <w:rPr>
+          <w:rFonts w:ascii="Menlo" w:eastAsia="Times New Roman" w:hAnsi="Menlo" w:cs="Menlo"/>
+          <w:color w:val="B5CEA8"/>
+          <w:sz w:val="24"/>
+          <w:szCs w:val="24"/>
+        </w:rPr>
+        <w:t>601080</w:t>
+      </w:r>
+      <w:r>
+        <w:rPr>
+          <w:rFonts w:ascii="Menlo" w:eastAsia="Times New Roman" w:hAnsi="Menlo" w:cs="Menlo"/>
+          <w:color w:val="D4D4D4"/>
+          <w:sz w:val="24"/>
+          <w:szCs w:val="24"/>
+        </w:rPr>
+        <w:t xml:space="preserve">, </w:t>
+      </w:r>
+      <w:r>
+        <w:rPr>
+          <w:rFonts w:ascii="Menlo" w:eastAsia="Times New Roman" w:hAnsi="Menlo" w:cs="Menlo"/>
+          <w:color w:val="569CD6"/>
+          <w:sz w:val="24"/>
+          <w:szCs w:val="24"/>
+        </w:rPr>
+        <w:t>0x</w:t>
+      </w:r>
+      <w:r>
+        <w:rPr>
+          <w:rFonts w:ascii="Menlo" w:eastAsia="Times New Roman" w:hAnsi="Menlo" w:cs="Menlo"/>
+          <w:color w:val="B5CEA8"/>
+          <w:sz w:val="24"/>
+          <w:szCs w:val="24"/>
+        </w:rPr>
+        <w:t>6022a0</w:t>
+      </w:r>
+      <w:r>
+        <w:rPr>
+          <w:rFonts w:ascii="Menlo" w:eastAsia="Times New Roman" w:hAnsi="Menlo" w:cs="Menlo"/>
+          <w:color w:val="D4D4D4"/>
+          <w:sz w:val="24"/>
+          <w:szCs w:val="24"/>
+        </w:rPr>
+        <w:t>)</w:t>
+      </w:r>
+    </w:p>
+    <w:p>
+      <w:pPr>
+        <w:shd w:val="clear" w:color="auto" w:fill="1E1E1E"/>
+        <w:spacing w:after="0" w:line="270" w:lineRule="atLeast"/>
+        <w:rPr>
+          <w:rFonts w:ascii="Menlo" w:eastAsia="Times New Roman" w:hAnsi="Menlo" w:cs="Menlo"/>
+          <w:color w:val="D4D4D4"/>
+          <w:sz w:val="24"/>
+          <w:szCs w:val="24"/>
+        </w:rPr>
+      </w:pPr>
+      <w:r>
+        <w:rPr>
+          <w:rFonts w:ascii="Menlo" w:eastAsia="Times New Roman" w:hAnsi="Menlo" w:cs="Menlo"/>
+          <w:color w:val="9CDCFE"/>
+          <w:sz w:val="24"/>
+          <w:szCs w:val="24"/>
+        </w:rPr>
+        <w:t>p</w:t>
+      </w:r>
+      <w:r>
+        <w:rPr>
+          <w:rFonts w:ascii="Menlo" w:eastAsia="Times New Roman" w:hAnsi="Menlo" w:cs="Menlo"/>
+          <w:color w:val="D4D4D4"/>
+          <w:sz w:val="24"/>
+          <w:szCs w:val="24"/>
+        </w:rPr>
+        <w:t>.sendlineafter(</w:t>
+      </w:r>
+      <w:r>
+        <w:rPr>
+          <w:rFonts w:ascii="Menlo" w:eastAsia="Times New Roman" w:hAnsi="Menlo" w:cs="Menlo"/>
+          <w:color w:val="CE9178"/>
+          <w:sz w:val="24"/>
+          <w:szCs w:val="24"/>
+        </w:rPr>
+        <w:t>"Data:"</w:t>
+      </w:r>
+      <w:r>
+        <w:rPr>
+          <w:rFonts w:ascii="Menlo" w:eastAsia="Times New Roman" w:hAnsi="Menlo" w:cs="Menlo"/>
+          <w:color w:val="D4D4D4"/>
+          <w:sz w:val="24"/>
+          <w:szCs w:val="24"/>
+        </w:rPr>
+        <w:t>, p64(</w:t>
+      </w:r>
+      <w:r>
+        <w:rPr>
+          <w:rFonts w:ascii="Menlo" w:eastAsia="Times New Roman" w:hAnsi="Menlo" w:cs="Menlo"/>
+          <w:color w:val="9CDCFE"/>
+          <w:sz w:val="24"/>
+          <w:szCs w:val="24"/>
+        </w:rPr>
+        <w:t>mangled_ptr</w:t>
+      </w:r>
+      <w:r>
+        <w:rPr>
+          <w:rFonts w:ascii="Menlo" w:eastAsia="Times New Roman" w:hAnsi="Menlo" w:cs="Menlo"/>
+          <w:color w:val="D4D4D4"/>
+          <w:sz w:val="24"/>
+          <w:szCs w:val="24"/>
+        </w:rPr>
+        <w:t>))</w:t>
+      </w:r>
+    </w:p>
+    <w:p/>
+    <w:p>
+      <w:r>
         <w:t xml:space="preserve">After the mangling process, the new </w:t>
       </w:r>
       <w:r>
@@ -3910,7 +4162,27 @@
         <w:t>mangled</w:t>
       </w:r>
       <w:r>
-        <w:t xml:space="preserve">. This difference can be seen in Figure 7. </w:t>
+        <w:t xml:space="preserve">. This difference can be seen in </w:t>
+      </w:r>
+      <w:r>
+        <w:rPr>
+          <w:i/>
+          <w:iCs/>
+        </w:rPr>
+        <w:t>Figure</w:t>
+      </w:r>
+      <w:r>
+        <w:t xml:space="preserve"> </w:t>
+      </w:r>
+      <w:r>
+        <w:rPr>
+          <w:i/>
+          <w:iCs/>
+        </w:rPr>
+        <w:t>10</w:t>
+      </w:r>
+      <w:r>
+        <w:t xml:space="preserve">. </w:t>
       </w:r>
     </w:p>
     <w:p/>

</xml_diff>